<commit_message>
added more answers for remove and ignore
</commit_message>
<xml_diff>
--- a/Answersgitmidterm.docx
+++ b/Answersgitmidterm.docx
@@ -43,7 +43,39 @@
           <w:b/>
           <w:color w:val="000000" w:themeColor="text1"/>
         </w:rPr>
-        <w:t>ITU Student Name: Supriya Nittur Kumar</w:t>
+        <w:t xml:space="preserve">ITU Student Name: </w:t>
+      </w:r>
+      <w:proofErr w:type="spellStart"/>
+      <w:r>
+        <w:rPr>
+          <w:b/>
+          <w:color w:val="000000" w:themeColor="text1"/>
+        </w:rPr>
+        <w:t>Supriya</w:t>
+      </w:r>
+      <w:proofErr w:type="spellEnd"/>
+      <w:r>
+        <w:rPr>
+          <w:b/>
+          <w:color w:val="000000" w:themeColor="text1"/>
+        </w:rPr>
+        <w:t xml:space="preserve"> </w:t>
+      </w:r>
+      <w:proofErr w:type="spellStart"/>
+      <w:r>
+        <w:rPr>
+          <w:b/>
+          <w:color w:val="000000" w:themeColor="text1"/>
+        </w:rPr>
+        <w:t>Nittur</w:t>
+      </w:r>
+      <w:proofErr w:type="spellEnd"/>
+      <w:r>
+        <w:rPr>
+          <w:b/>
+          <w:color w:val="000000" w:themeColor="text1"/>
+        </w:rPr>
+        <w:t xml:space="preserve"> Kumar</w:t>
       </w:r>
     </w:p>
     <w:p>
@@ -84,7 +116,21 @@
         <w:rPr>
           <w:color w:val="000000" w:themeColor="text1"/>
         </w:rPr>
-        <w:t>Perform the following steps on any repository of your choice and push it to remote. Explain your work and paste your github repo address. Make me collaborator. Draw flow chart if applicable.</w:t>
+        <w:t xml:space="preserve">Perform the following steps on any repository of your choice and push it to remote. Explain your work and paste your </w:t>
+      </w:r>
+      <w:proofErr w:type="spellStart"/>
+      <w:r>
+        <w:rPr>
+          <w:color w:val="000000" w:themeColor="text1"/>
+        </w:rPr>
+        <w:t>github</w:t>
+      </w:r>
+      <w:proofErr w:type="spellEnd"/>
+      <w:r>
+        <w:rPr>
+          <w:color w:val="000000" w:themeColor="text1"/>
+        </w:rPr>
+        <w:t xml:space="preserve"> repo address. Make me collaborator. Draw flow chart if applicable.</w:t>
       </w:r>
     </w:p>
     <w:p>
@@ -125,7 +171,49 @@
         <w:rPr>
           <w:color w:val="000000" w:themeColor="text1"/>
         </w:rPr>
-        <w:t xml:space="preserve">Answer: created a repository “midtermgit” on github and used git clone </w:t>
+        <w:t>Answer: created a repository “</w:t>
+      </w:r>
+      <w:proofErr w:type="spellStart"/>
+      <w:r>
+        <w:rPr>
+          <w:color w:val="000000" w:themeColor="text1"/>
+        </w:rPr>
+        <w:t>midtermgit</w:t>
+      </w:r>
+      <w:proofErr w:type="spellEnd"/>
+      <w:r>
+        <w:rPr>
+          <w:color w:val="000000" w:themeColor="text1"/>
+        </w:rPr>
+        <w:t xml:space="preserve">” on </w:t>
+      </w:r>
+      <w:proofErr w:type="spellStart"/>
+      <w:r>
+        <w:rPr>
+          <w:color w:val="000000" w:themeColor="text1"/>
+        </w:rPr>
+        <w:t>github</w:t>
+      </w:r>
+      <w:proofErr w:type="spellEnd"/>
+      <w:r>
+        <w:rPr>
+          <w:color w:val="000000" w:themeColor="text1"/>
+        </w:rPr>
+        <w:t xml:space="preserve"> and used </w:t>
+      </w:r>
+      <w:proofErr w:type="spellStart"/>
+      <w:r>
+        <w:rPr>
+          <w:color w:val="000000" w:themeColor="text1"/>
+        </w:rPr>
+        <w:t>git</w:t>
+      </w:r>
+      <w:proofErr w:type="spellEnd"/>
+      <w:r>
+        <w:rPr>
+          <w:color w:val="000000" w:themeColor="text1"/>
+        </w:rPr>
+        <w:t xml:space="preserve"> clone </w:t>
       </w:r>
       <w:hyperlink r:id="rId6" w:history="1">
         <w:r>
@@ -139,7 +227,21 @@
         <w:rPr>
           <w:color w:val="000000" w:themeColor="text1"/>
         </w:rPr>
-        <w:t xml:space="preserve"> which now has a local copy on my computer as midtermgit folder.</w:t>
+        <w:t xml:space="preserve"> which now has a local copy on my computer as </w:t>
+      </w:r>
+      <w:proofErr w:type="spellStart"/>
+      <w:r>
+        <w:rPr>
+          <w:color w:val="000000" w:themeColor="text1"/>
+        </w:rPr>
+        <w:t>midtermgit</w:t>
+      </w:r>
+      <w:proofErr w:type="spellEnd"/>
+      <w:r>
+        <w:rPr>
+          <w:color w:val="000000" w:themeColor="text1"/>
+        </w:rPr>
+        <w:t xml:space="preserve"> folder.</w:t>
       </w:r>
     </w:p>
     <w:p>
@@ -183,17 +285,32 @@
         <w:rPr>
           <w:color w:val="000000" w:themeColor="text1"/>
         </w:rPr>
-        <w:t xml:space="preserve"> suppi$ cd desktop</w:t>
-      </w:r>
-    </w:p>
-    <w:p>
-      <w:pPr>
-        <w:pStyle w:val="ListParagraph"/>
-        <w:ind w:left="1080"/>
-        <w:rPr>
-          <w:color w:val="000000" w:themeColor="text1"/>
-        </w:rPr>
-      </w:pPr>
+        <w:t xml:space="preserve"> </w:t>
+      </w:r>
+      <w:proofErr w:type="spellStart"/>
+      <w:r>
+        <w:rPr>
+          <w:color w:val="000000" w:themeColor="text1"/>
+        </w:rPr>
+        <w:t>suppi</w:t>
+      </w:r>
+      <w:proofErr w:type="spellEnd"/>
+      <w:r>
+        <w:rPr>
+          <w:color w:val="000000" w:themeColor="text1"/>
+        </w:rPr>
+        <w:t>$ cd desktop</w:t>
+      </w:r>
+    </w:p>
+    <w:p>
+      <w:pPr>
+        <w:pStyle w:val="ListParagraph"/>
+        <w:ind w:left="1080"/>
+        <w:rPr>
+          <w:color w:val="000000" w:themeColor="text1"/>
+        </w:rPr>
+      </w:pPr>
+      <w:proofErr w:type="spellStart"/>
       <w:r>
         <w:rPr>
           <w:color w:val="000000" w:themeColor="text1"/>
@@ -207,12 +324,27 @@
         </w:rPr>
         <w:t>:desktop</w:t>
       </w:r>
-      <w:proofErr w:type="gramEnd"/>
-      <w:r>
-        <w:rPr>
-          <w:color w:val="000000" w:themeColor="text1"/>
-        </w:rPr>
-        <w:t xml:space="preserve"> suppi$ cd SWE 525</w:t>
+      <w:proofErr w:type="spellEnd"/>
+      <w:proofErr w:type="gramEnd"/>
+      <w:r>
+        <w:rPr>
+          <w:color w:val="000000" w:themeColor="text1"/>
+        </w:rPr>
+        <w:t xml:space="preserve"> </w:t>
+      </w:r>
+      <w:proofErr w:type="spellStart"/>
+      <w:r>
+        <w:rPr>
+          <w:color w:val="000000" w:themeColor="text1"/>
+        </w:rPr>
+        <w:t>suppi</w:t>
+      </w:r>
+      <w:proofErr w:type="spellEnd"/>
+      <w:r>
+        <w:rPr>
+          <w:color w:val="000000" w:themeColor="text1"/>
+        </w:rPr>
+        <w:t>$ cd SWE 525</w:t>
       </w:r>
     </w:p>
     <w:p>
@@ -252,6 +384,7 @@
           <w:color w:val="000000" w:themeColor="text1"/>
         </w:rPr>
       </w:pPr>
+      <w:proofErr w:type="spellStart"/>
       <w:r>
         <w:rPr>
           <w:color w:val="000000" w:themeColor="text1"/>
@@ -265,12 +398,27 @@
         </w:rPr>
         <w:t>:desktop</w:t>
       </w:r>
-      <w:proofErr w:type="gramEnd"/>
-      <w:r>
-        <w:rPr>
-          <w:color w:val="000000" w:themeColor="text1"/>
-        </w:rPr>
-        <w:t xml:space="preserve"> suppi$ SWE525</w:t>
+      <w:proofErr w:type="spellEnd"/>
+      <w:proofErr w:type="gramEnd"/>
+      <w:r>
+        <w:rPr>
+          <w:color w:val="000000" w:themeColor="text1"/>
+        </w:rPr>
+        <w:t xml:space="preserve"> </w:t>
+      </w:r>
+      <w:proofErr w:type="spellStart"/>
+      <w:r>
+        <w:rPr>
+          <w:color w:val="000000" w:themeColor="text1"/>
+        </w:rPr>
+        <w:t>suppi</w:t>
+      </w:r>
+      <w:proofErr w:type="spellEnd"/>
+      <w:r>
+        <w:rPr>
+          <w:color w:val="000000" w:themeColor="text1"/>
+        </w:rPr>
+        <w:t>$ SWE525</w:t>
       </w:r>
     </w:p>
     <w:p>
@@ -310,6 +458,7 @@
           <w:color w:val="000000" w:themeColor="text1"/>
         </w:rPr>
       </w:pPr>
+      <w:proofErr w:type="spellStart"/>
       <w:r>
         <w:rPr>
           <w:color w:val="000000" w:themeColor="text1"/>
@@ -323,12 +472,27 @@
         </w:rPr>
         <w:t>:desktop</w:t>
       </w:r>
-      <w:proofErr w:type="gramEnd"/>
-      <w:r>
-        <w:rPr>
-          <w:color w:val="000000" w:themeColor="text1"/>
-        </w:rPr>
-        <w:t xml:space="preserve"> suppi$ cd SWE525</w:t>
+      <w:proofErr w:type="spellEnd"/>
+      <w:proofErr w:type="gramEnd"/>
+      <w:r>
+        <w:rPr>
+          <w:color w:val="000000" w:themeColor="text1"/>
+        </w:rPr>
+        <w:t xml:space="preserve"> </w:t>
+      </w:r>
+      <w:proofErr w:type="spellStart"/>
+      <w:r>
+        <w:rPr>
+          <w:color w:val="000000" w:themeColor="text1"/>
+        </w:rPr>
+        <w:t>suppi</w:t>
+      </w:r>
+      <w:proofErr w:type="spellEnd"/>
+      <w:r>
+        <w:rPr>
+          <w:color w:val="000000" w:themeColor="text1"/>
+        </w:rPr>
+        <w:t>$ cd SWE525</w:t>
       </w:r>
     </w:p>
     <w:p>
@@ -357,22 +521,64 @@
         <w:rPr>
           <w:color w:val="000000" w:themeColor="text1"/>
         </w:rPr>
-        <w:t xml:space="preserve"> suppi$ git clone https://github.com/Supriyankumar/midtermgit.git</w:t>
-      </w:r>
-    </w:p>
-    <w:p>
-      <w:pPr>
-        <w:pStyle w:val="ListParagraph"/>
-        <w:ind w:left="1080"/>
-        <w:rPr>
-          <w:color w:val="000000" w:themeColor="text1"/>
-        </w:rPr>
-      </w:pPr>
-      <w:r>
-        <w:rPr>
-          <w:color w:val="000000" w:themeColor="text1"/>
-        </w:rPr>
-        <w:t>Cloning into 'midtermgit'...</w:t>
+        <w:t xml:space="preserve"> </w:t>
+      </w:r>
+      <w:proofErr w:type="spellStart"/>
+      <w:r>
+        <w:rPr>
+          <w:color w:val="000000" w:themeColor="text1"/>
+        </w:rPr>
+        <w:t>suppi</w:t>
+      </w:r>
+      <w:proofErr w:type="spellEnd"/>
+      <w:r>
+        <w:rPr>
+          <w:color w:val="000000" w:themeColor="text1"/>
+        </w:rPr>
+        <w:t xml:space="preserve">$ </w:t>
+      </w:r>
+      <w:proofErr w:type="spellStart"/>
+      <w:r>
+        <w:rPr>
+          <w:color w:val="000000" w:themeColor="text1"/>
+        </w:rPr>
+        <w:t>git</w:t>
+      </w:r>
+      <w:proofErr w:type="spellEnd"/>
+      <w:r>
+        <w:rPr>
+          <w:color w:val="000000" w:themeColor="text1"/>
+        </w:rPr>
+        <w:t xml:space="preserve"> clone https://github.com/Supriyankumar/midtermgit.git</w:t>
+      </w:r>
+    </w:p>
+    <w:p>
+      <w:pPr>
+        <w:pStyle w:val="ListParagraph"/>
+        <w:ind w:left="1080"/>
+        <w:rPr>
+          <w:color w:val="000000" w:themeColor="text1"/>
+        </w:rPr>
+      </w:pPr>
+      <w:r>
+        <w:rPr>
+          <w:color w:val="000000" w:themeColor="text1"/>
+        </w:rPr>
+        <w:t>Cloning into '</w:t>
+      </w:r>
+      <w:proofErr w:type="spellStart"/>
+      <w:r>
+        <w:rPr>
+          <w:color w:val="000000" w:themeColor="text1"/>
+        </w:rPr>
+        <w:t>midtermgit</w:t>
+      </w:r>
+      <w:proofErr w:type="spellEnd"/>
+      <w:r>
+        <w:rPr>
+          <w:color w:val="000000" w:themeColor="text1"/>
+        </w:rPr>
+        <w:t>'...</w:t>
       </w:r>
     </w:p>
     <w:p>
@@ -462,17 +668,40 @@
         <w:rPr>
           <w:color w:val="000000" w:themeColor="text1"/>
         </w:rPr>
-        <w:t xml:space="preserve"> suppi$ cd midtermgit</w:t>
-      </w:r>
-    </w:p>
-    <w:p>
-      <w:pPr>
-        <w:pStyle w:val="ListParagraph"/>
-        <w:ind w:left="1080"/>
-        <w:rPr>
-          <w:color w:val="000000" w:themeColor="text1"/>
-        </w:rPr>
-      </w:pPr>
+        <w:t xml:space="preserve"> </w:t>
+      </w:r>
+      <w:proofErr w:type="spellStart"/>
+      <w:r>
+        <w:rPr>
+          <w:color w:val="000000" w:themeColor="text1"/>
+        </w:rPr>
+        <w:t>suppi</w:t>
+      </w:r>
+      <w:proofErr w:type="spellEnd"/>
+      <w:r>
+        <w:rPr>
+          <w:color w:val="000000" w:themeColor="text1"/>
+        </w:rPr>
+        <w:t xml:space="preserve">$ cd </w:t>
+      </w:r>
+      <w:proofErr w:type="spellStart"/>
+      <w:r>
+        <w:rPr>
+          <w:color w:val="000000" w:themeColor="text1"/>
+        </w:rPr>
+        <w:t>midtermgit</w:t>
+      </w:r>
+      <w:proofErr w:type="spellEnd"/>
+    </w:p>
+    <w:p>
+      <w:pPr>
+        <w:pStyle w:val="ListParagraph"/>
+        <w:ind w:left="1080"/>
+        <w:rPr>
+          <w:color w:val="000000" w:themeColor="text1"/>
+        </w:rPr>
+      </w:pPr>
+      <w:proofErr w:type="spellStart"/>
       <w:r>
         <w:rPr>
           <w:color w:val="000000" w:themeColor="text1"/>
@@ -486,13 +715,36 @@
         </w:rPr>
         <w:t>:midtermgit</w:t>
       </w:r>
-      <w:proofErr w:type="gramEnd"/>
-      <w:r>
-        <w:rPr>
-          <w:color w:val="000000" w:themeColor="text1"/>
-        </w:rPr>
-        <w:t xml:space="preserve"> suppi$ ls</w:t>
-      </w:r>
+      <w:proofErr w:type="spellEnd"/>
+      <w:proofErr w:type="gramEnd"/>
+      <w:r>
+        <w:rPr>
+          <w:color w:val="000000" w:themeColor="text1"/>
+        </w:rPr>
+        <w:t xml:space="preserve"> </w:t>
+      </w:r>
+      <w:proofErr w:type="spellStart"/>
+      <w:r>
+        <w:rPr>
+          <w:color w:val="000000" w:themeColor="text1"/>
+        </w:rPr>
+        <w:t>suppi</w:t>
+      </w:r>
+      <w:proofErr w:type="spellEnd"/>
+      <w:r>
+        <w:rPr>
+          <w:color w:val="000000" w:themeColor="text1"/>
+        </w:rPr>
+        <w:t xml:space="preserve">$ </w:t>
+      </w:r>
+      <w:proofErr w:type="spellStart"/>
+      <w:r>
+        <w:rPr>
+          <w:color w:val="000000" w:themeColor="text1"/>
+        </w:rPr>
+        <w:t>ls</w:t>
+      </w:r>
+      <w:proofErr w:type="spellEnd"/>
     </w:p>
     <w:p>
       <w:pPr>
@@ -559,6 +811,7 @@
           <w:color w:val="000000" w:themeColor="text1"/>
         </w:rPr>
       </w:pPr>
+      <w:proofErr w:type="spellStart"/>
       <w:r>
         <w:rPr>
           <w:color w:val="000000" w:themeColor="text1"/>
@@ -572,13 +825,36 @@
         </w:rPr>
         <w:t>:midtermgit</w:t>
       </w:r>
-      <w:proofErr w:type="gramEnd"/>
-      <w:r>
-        <w:rPr>
-          <w:color w:val="000000" w:themeColor="text1"/>
-        </w:rPr>
-        <w:t xml:space="preserve"> suppi$ ls</w:t>
-      </w:r>
+      <w:proofErr w:type="spellEnd"/>
+      <w:proofErr w:type="gramEnd"/>
+      <w:r>
+        <w:rPr>
+          <w:color w:val="000000" w:themeColor="text1"/>
+        </w:rPr>
+        <w:t xml:space="preserve"> </w:t>
+      </w:r>
+      <w:proofErr w:type="spellStart"/>
+      <w:r>
+        <w:rPr>
+          <w:color w:val="000000" w:themeColor="text1"/>
+        </w:rPr>
+        <w:t>suppi</w:t>
+      </w:r>
+      <w:proofErr w:type="spellEnd"/>
+      <w:r>
+        <w:rPr>
+          <w:color w:val="000000" w:themeColor="text1"/>
+        </w:rPr>
+        <w:t xml:space="preserve">$ </w:t>
+      </w:r>
+      <w:proofErr w:type="spellStart"/>
+      <w:r>
+        <w:rPr>
+          <w:color w:val="000000" w:themeColor="text1"/>
+        </w:rPr>
+        <w:t>ls</w:t>
+      </w:r>
+      <w:proofErr w:type="spellEnd"/>
     </w:p>
     <w:p>
       <w:pPr>
@@ -618,6 +894,7 @@
           <w:color w:val="000000" w:themeColor="text1"/>
         </w:rPr>
       </w:pPr>
+      <w:proofErr w:type="spellStart"/>
       <w:r>
         <w:rPr>
           <w:color w:val="000000" w:themeColor="text1"/>
@@ -631,22 +908,38 @@
         </w:rPr>
         <w:t>:midtermgit</w:t>
       </w:r>
-      <w:proofErr w:type="gramEnd"/>
-      <w:r>
-        <w:rPr>
-          <w:color w:val="000000" w:themeColor="text1"/>
-        </w:rPr>
-        <w:t xml:space="preserve"> suppi$ echo "#This is a new test file" &gt; file1</w:t>
-      </w:r>
-    </w:p>
-    <w:p>
-      <w:pPr>
-        <w:pStyle w:val="ListParagraph"/>
-        <w:ind w:left="1080"/>
-        <w:rPr>
-          <w:color w:val="000000" w:themeColor="text1"/>
-        </w:rPr>
-      </w:pPr>
+      <w:proofErr w:type="spellEnd"/>
+      <w:proofErr w:type="gramEnd"/>
+      <w:r>
+        <w:rPr>
+          <w:color w:val="000000" w:themeColor="text1"/>
+        </w:rPr>
+        <w:t xml:space="preserve"> </w:t>
+      </w:r>
+      <w:proofErr w:type="spellStart"/>
+      <w:r>
+        <w:rPr>
+          <w:color w:val="000000" w:themeColor="text1"/>
+        </w:rPr>
+        <w:t>suppi</w:t>
+      </w:r>
+      <w:proofErr w:type="spellEnd"/>
+      <w:r>
+        <w:rPr>
+          <w:color w:val="000000" w:themeColor="text1"/>
+        </w:rPr>
+        <w:t>$ echo "#This is a new test file" &gt; file1</w:t>
+      </w:r>
+    </w:p>
+    <w:p>
+      <w:pPr>
+        <w:pStyle w:val="ListParagraph"/>
+        <w:ind w:left="1080"/>
+        <w:rPr>
+          <w:color w:val="000000" w:themeColor="text1"/>
+        </w:rPr>
+      </w:pPr>
+      <w:proofErr w:type="spellStart"/>
       <w:r>
         <w:rPr>
           <w:color w:val="000000" w:themeColor="text1"/>
@@ -660,13 +953,36 @@
         </w:rPr>
         <w:t>:midtermgit</w:t>
       </w:r>
-      <w:proofErr w:type="gramEnd"/>
-      <w:r>
-        <w:rPr>
-          <w:color w:val="000000" w:themeColor="text1"/>
-        </w:rPr>
-        <w:t xml:space="preserve"> suppi$ ls</w:t>
-      </w:r>
+      <w:proofErr w:type="spellEnd"/>
+      <w:proofErr w:type="gramEnd"/>
+      <w:r>
+        <w:rPr>
+          <w:color w:val="000000" w:themeColor="text1"/>
+        </w:rPr>
+        <w:t xml:space="preserve"> </w:t>
+      </w:r>
+      <w:proofErr w:type="spellStart"/>
+      <w:r>
+        <w:rPr>
+          <w:color w:val="000000" w:themeColor="text1"/>
+        </w:rPr>
+        <w:t>suppi</w:t>
+      </w:r>
+      <w:proofErr w:type="spellEnd"/>
+      <w:r>
+        <w:rPr>
+          <w:color w:val="000000" w:themeColor="text1"/>
+        </w:rPr>
+        <w:t xml:space="preserve">$ </w:t>
+      </w:r>
+      <w:proofErr w:type="spellStart"/>
+      <w:r>
+        <w:rPr>
+          <w:color w:val="000000" w:themeColor="text1"/>
+        </w:rPr>
+        <w:t>ls</w:t>
+      </w:r>
+      <w:proofErr w:type="spellEnd"/>
     </w:p>
     <w:p>
       <w:pPr>
@@ -755,6 +1071,7 @@
           <w:color w:val="000000" w:themeColor="text1"/>
         </w:rPr>
       </w:pPr>
+      <w:proofErr w:type="spellStart"/>
       <w:r>
         <w:rPr>
           <w:color w:val="000000" w:themeColor="text1"/>
@@ -768,22 +1085,52 @@
         </w:rPr>
         <w:t>:midtermgit</w:t>
       </w:r>
-      <w:proofErr w:type="gramEnd"/>
-      <w:r>
-        <w:rPr>
-          <w:color w:val="000000" w:themeColor="text1"/>
-        </w:rPr>
-        <w:t xml:space="preserve"> suppi$ git add file1</w:t>
-      </w:r>
-    </w:p>
-    <w:p>
-      <w:pPr>
-        <w:pStyle w:val="ListParagraph"/>
-        <w:ind w:left="1080"/>
-        <w:rPr>
-          <w:color w:val="000000" w:themeColor="text1"/>
-        </w:rPr>
-      </w:pPr>
+      <w:proofErr w:type="spellEnd"/>
+      <w:proofErr w:type="gramEnd"/>
+      <w:r>
+        <w:rPr>
+          <w:color w:val="000000" w:themeColor="text1"/>
+        </w:rPr>
+        <w:t xml:space="preserve"> </w:t>
+      </w:r>
+      <w:proofErr w:type="spellStart"/>
+      <w:r>
+        <w:rPr>
+          <w:color w:val="000000" w:themeColor="text1"/>
+        </w:rPr>
+        <w:t>suppi</w:t>
+      </w:r>
+      <w:proofErr w:type="spellEnd"/>
+      <w:r>
+        <w:rPr>
+          <w:color w:val="000000" w:themeColor="text1"/>
+        </w:rPr>
+        <w:t xml:space="preserve">$ </w:t>
+      </w:r>
+      <w:proofErr w:type="spellStart"/>
+      <w:r>
+        <w:rPr>
+          <w:color w:val="000000" w:themeColor="text1"/>
+        </w:rPr>
+        <w:t>git</w:t>
+      </w:r>
+      <w:proofErr w:type="spellEnd"/>
+      <w:r>
+        <w:rPr>
+          <w:color w:val="000000" w:themeColor="text1"/>
+        </w:rPr>
+        <w:t xml:space="preserve"> add file1</w:t>
+      </w:r>
+    </w:p>
+    <w:p>
+      <w:pPr>
+        <w:pStyle w:val="ListParagraph"/>
+        <w:ind w:left="1080"/>
+        <w:rPr>
+          <w:color w:val="000000" w:themeColor="text1"/>
+        </w:rPr>
+      </w:pPr>
+      <w:proofErr w:type="spellStart"/>
       <w:r>
         <w:rPr>
           <w:color w:val="000000" w:themeColor="text1"/>
@@ -797,12 +1144,41 @@
         </w:rPr>
         <w:t>:midtermgit</w:t>
       </w:r>
-      <w:proofErr w:type="gramEnd"/>
-      <w:r>
-        <w:rPr>
-          <w:color w:val="000000" w:themeColor="text1"/>
-        </w:rPr>
-        <w:t xml:space="preserve"> suppi$ git commit -m 'add new file1'</w:t>
+      <w:proofErr w:type="spellEnd"/>
+      <w:proofErr w:type="gramEnd"/>
+      <w:r>
+        <w:rPr>
+          <w:color w:val="000000" w:themeColor="text1"/>
+        </w:rPr>
+        <w:t xml:space="preserve"> </w:t>
+      </w:r>
+      <w:proofErr w:type="spellStart"/>
+      <w:r>
+        <w:rPr>
+          <w:color w:val="000000" w:themeColor="text1"/>
+        </w:rPr>
+        <w:t>suppi</w:t>
+      </w:r>
+      <w:proofErr w:type="spellEnd"/>
+      <w:r>
+        <w:rPr>
+          <w:color w:val="000000" w:themeColor="text1"/>
+        </w:rPr>
+        <w:t xml:space="preserve">$ </w:t>
+      </w:r>
+      <w:proofErr w:type="spellStart"/>
+      <w:r>
+        <w:rPr>
+          <w:color w:val="000000" w:themeColor="text1"/>
+        </w:rPr>
+        <w:t>git</w:t>
+      </w:r>
+      <w:proofErr w:type="spellEnd"/>
+      <w:r>
+        <w:rPr>
+          <w:color w:val="000000" w:themeColor="text1"/>
+        </w:rPr>
+        <w:t xml:space="preserve"> commit -m 'add new file1'</w:t>
       </w:r>
     </w:p>
     <w:p>
@@ -901,6 +1277,7 @@
           <w:color w:val="000000" w:themeColor="text1"/>
         </w:rPr>
       </w:pPr>
+      <w:proofErr w:type="spellStart"/>
       <w:r>
         <w:rPr>
           <w:color w:val="000000" w:themeColor="text1"/>
@@ -914,12 +1291,41 @@
         </w:rPr>
         <w:t>:midtermgit</w:t>
       </w:r>
-      <w:proofErr w:type="gramEnd"/>
-      <w:r>
-        <w:rPr>
-          <w:color w:val="000000" w:themeColor="text1"/>
-        </w:rPr>
-        <w:t xml:space="preserve"> suppi$ git status</w:t>
+      <w:proofErr w:type="spellEnd"/>
+      <w:proofErr w:type="gramEnd"/>
+      <w:r>
+        <w:rPr>
+          <w:color w:val="000000" w:themeColor="text1"/>
+        </w:rPr>
+        <w:t xml:space="preserve"> </w:t>
+      </w:r>
+      <w:proofErr w:type="spellStart"/>
+      <w:r>
+        <w:rPr>
+          <w:color w:val="000000" w:themeColor="text1"/>
+        </w:rPr>
+        <w:t>suppi</w:t>
+      </w:r>
+      <w:proofErr w:type="spellEnd"/>
+      <w:r>
+        <w:rPr>
+          <w:color w:val="000000" w:themeColor="text1"/>
+        </w:rPr>
+        <w:t xml:space="preserve">$ </w:t>
+      </w:r>
+      <w:proofErr w:type="spellStart"/>
+      <w:r>
+        <w:rPr>
+          <w:color w:val="000000" w:themeColor="text1"/>
+        </w:rPr>
+        <w:t>git</w:t>
+      </w:r>
+      <w:proofErr w:type="spellEnd"/>
+      <w:r>
+        <w:rPr>
+          <w:color w:val="000000" w:themeColor="text1"/>
+        </w:rPr>
+        <w:t xml:space="preserve"> status</w:t>
       </w:r>
     </w:p>
     <w:p>
@@ -1008,7 +1414,21 @@
         <w:rPr>
           <w:color w:val="000000" w:themeColor="text1"/>
         </w:rPr>
-        <w:t xml:space="preserve"> "git add &lt;file&gt;..." to include in what will be committed)</w:t>
+        <w:t xml:space="preserve"> "</w:t>
+      </w:r>
+      <w:proofErr w:type="spellStart"/>
+      <w:r>
+        <w:rPr>
+          <w:color w:val="000000" w:themeColor="text1"/>
+        </w:rPr>
+        <w:t>git</w:t>
+      </w:r>
+      <w:proofErr w:type="spellEnd"/>
+      <w:r>
+        <w:rPr>
+          <w:color w:val="000000" w:themeColor="text1"/>
+        </w:rPr>
+        <w:t xml:space="preserve"> add &lt;file&gt;..." to include in what will be committed)</w:t>
       </w:r>
     </w:p>
     <w:p>
@@ -1068,17 +1488,32 @@
         <w:rPr>
           <w:color w:val="000000" w:themeColor="text1"/>
         </w:rPr>
-        <w:t xml:space="preserve"> added to commit but untracked files present (use "git add" to track)</w:t>
-      </w:r>
-    </w:p>
-    <w:p>
-      <w:pPr>
-        <w:pStyle w:val="ListParagraph"/>
-        <w:ind w:left="1080"/>
-        <w:rPr>
-          <w:color w:val="000000" w:themeColor="text1"/>
-        </w:rPr>
-      </w:pPr>
+        <w:t xml:space="preserve"> added to commit but untracked files present (use "</w:t>
+      </w:r>
+      <w:proofErr w:type="spellStart"/>
+      <w:r>
+        <w:rPr>
+          <w:color w:val="000000" w:themeColor="text1"/>
+        </w:rPr>
+        <w:t>git</w:t>
+      </w:r>
+      <w:proofErr w:type="spellEnd"/>
+      <w:r>
+        <w:rPr>
+          <w:color w:val="000000" w:themeColor="text1"/>
+        </w:rPr>
+        <w:t xml:space="preserve"> add" to track)</w:t>
+      </w:r>
+    </w:p>
+    <w:p>
+      <w:pPr>
+        <w:pStyle w:val="ListParagraph"/>
+        <w:ind w:left="1080"/>
+        <w:rPr>
+          <w:color w:val="000000" w:themeColor="text1"/>
+        </w:rPr>
+      </w:pPr>
+      <w:proofErr w:type="spellStart"/>
       <w:r>
         <w:rPr>
           <w:color w:val="000000" w:themeColor="text1"/>
@@ -1092,22 +1527,52 @@
         </w:rPr>
         <w:t>:midtermgit</w:t>
       </w:r>
-      <w:proofErr w:type="gramEnd"/>
-      <w:r>
-        <w:rPr>
-          <w:color w:val="000000" w:themeColor="text1"/>
-        </w:rPr>
-        <w:t xml:space="preserve"> suppi$ git add file1</w:t>
-      </w:r>
-    </w:p>
-    <w:p>
-      <w:pPr>
-        <w:pStyle w:val="ListParagraph"/>
-        <w:ind w:left="1080"/>
-        <w:rPr>
-          <w:color w:val="000000" w:themeColor="text1"/>
-        </w:rPr>
-      </w:pPr>
+      <w:proofErr w:type="spellEnd"/>
+      <w:proofErr w:type="gramEnd"/>
+      <w:r>
+        <w:rPr>
+          <w:color w:val="000000" w:themeColor="text1"/>
+        </w:rPr>
+        <w:t xml:space="preserve"> </w:t>
+      </w:r>
+      <w:proofErr w:type="spellStart"/>
+      <w:r>
+        <w:rPr>
+          <w:color w:val="000000" w:themeColor="text1"/>
+        </w:rPr>
+        <w:t>suppi</w:t>
+      </w:r>
+      <w:proofErr w:type="spellEnd"/>
+      <w:r>
+        <w:rPr>
+          <w:color w:val="000000" w:themeColor="text1"/>
+        </w:rPr>
+        <w:t xml:space="preserve">$ </w:t>
+      </w:r>
+      <w:proofErr w:type="spellStart"/>
+      <w:r>
+        <w:rPr>
+          <w:color w:val="000000" w:themeColor="text1"/>
+        </w:rPr>
+        <w:t>git</w:t>
+      </w:r>
+      <w:proofErr w:type="spellEnd"/>
+      <w:r>
+        <w:rPr>
+          <w:color w:val="000000" w:themeColor="text1"/>
+        </w:rPr>
+        <w:t xml:space="preserve"> add file1</w:t>
+      </w:r>
+    </w:p>
+    <w:p>
+      <w:pPr>
+        <w:pStyle w:val="ListParagraph"/>
+        <w:ind w:left="1080"/>
+        <w:rPr>
+          <w:color w:val="000000" w:themeColor="text1"/>
+        </w:rPr>
+      </w:pPr>
+      <w:proofErr w:type="spellStart"/>
       <w:r>
         <w:rPr>
           <w:color w:val="000000" w:themeColor="text1"/>
@@ -1121,12 +1586,41 @@
         </w:rPr>
         <w:t>:midtermgit</w:t>
       </w:r>
-      <w:proofErr w:type="gramEnd"/>
-      <w:r>
-        <w:rPr>
-          <w:color w:val="000000" w:themeColor="text1"/>
-        </w:rPr>
-        <w:t xml:space="preserve"> suppi$ git commit -m 'new line added'</w:t>
+      <w:proofErr w:type="spellEnd"/>
+      <w:proofErr w:type="gramEnd"/>
+      <w:r>
+        <w:rPr>
+          <w:color w:val="000000" w:themeColor="text1"/>
+        </w:rPr>
+        <w:t xml:space="preserve"> </w:t>
+      </w:r>
+      <w:proofErr w:type="spellStart"/>
+      <w:r>
+        <w:rPr>
+          <w:color w:val="000000" w:themeColor="text1"/>
+        </w:rPr>
+        <w:t>suppi</w:t>
+      </w:r>
+      <w:proofErr w:type="spellEnd"/>
+      <w:r>
+        <w:rPr>
+          <w:color w:val="000000" w:themeColor="text1"/>
+        </w:rPr>
+        <w:t xml:space="preserve">$ </w:t>
+      </w:r>
+      <w:proofErr w:type="spellStart"/>
+      <w:r>
+        <w:rPr>
+          <w:color w:val="000000" w:themeColor="text1"/>
+        </w:rPr>
+        <w:t>git</w:t>
+      </w:r>
+      <w:proofErr w:type="spellEnd"/>
+      <w:r>
+        <w:rPr>
+          <w:color w:val="000000" w:themeColor="text1"/>
+        </w:rPr>
+        <w:t xml:space="preserve"> commit -m 'new line added'</w:t>
       </w:r>
     </w:p>
     <w:p>
@@ -1195,6 +1689,7 @@
           <w:color w:val="000000" w:themeColor="text1"/>
         </w:rPr>
       </w:pPr>
+      <w:proofErr w:type="spellStart"/>
       <w:r>
         <w:rPr>
           <w:color w:val="000000" w:themeColor="text1"/>
@@ -1208,12 +1703,41 @@
         </w:rPr>
         <w:t>:midtermgit</w:t>
       </w:r>
-      <w:proofErr w:type="gramEnd"/>
-      <w:r>
-        <w:rPr>
-          <w:color w:val="000000" w:themeColor="text1"/>
-        </w:rPr>
-        <w:t xml:space="preserve"> suppi$ git status</w:t>
+      <w:proofErr w:type="spellEnd"/>
+      <w:proofErr w:type="gramEnd"/>
+      <w:r>
+        <w:rPr>
+          <w:color w:val="000000" w:themeColor="text1"/>
+        </w:rPr>
+        <w:t xml:space="preserve"> </w:t>
+      </w:r>
+      <w:proofErr w:type="spellStart"/>
+      <w:r>
+        <w:rPr>
+          <w:color w:val="000000" w:themeColor="text1"/>
+        </w:rPr>
+        <w:t>suppi</w:t>
+      </w:r>
+      <w:proofErr w:type="spellEnd"/>
+      <w:r>
+        <w:rPr>
+          <w:color w:val="000000" w:themeColor="text1"/>
+        </w:rPr>
+        <w:t xml:space="preserve">$ </w:t>
+      </w:r>
+      <w:proofErr w:type="spellStart"/>
+      <w:r>
+        <w:rPr>
+          <w:color w:val="000000" w:themeColor="text1"/>
+        </w:rPr>
+        <w:t>git</w:t>
+      </w:r>
+      <w:proofErr w:type="spellEnd"/>
+      <w:r>
+        <w:rPr>
+          <w:color w:val="000000" w:themeColor="text1"/>
+        </w:rPr>
+        <w:t xml:space="preserve"> status</w:t>
       </w:r>
     </w:p>
     <w:p>
@@ -1302,7 +1826,21 @@
         <w:rPr>
           <w:color w:val="000000" w:themeColor="text1"/>
         </w:rPr>
-        <w:t xml:space="preserve"> "git add &lt;file&gt;..." to include in what will be committed)</w:t>
+        <w:t xml:space="preserve"> "</w:t>
+      </w:r>
+      <w:proofErr w:type="spellStart"/>
+      <w:r>
+        <w:rPr>
+          <w:color w:val="000000" w:themeColor="text1"/>
+        </w:rPr>
+        <w:t>git</w:t>
+      </w:r>
+      <w:proofErr w:type="spellEnd"/>
+      <w:r>
+        <w:rPr>
+          <w:color w:val="000000" w:themeColor="text1"/>
+        </w:rPr>
+        <w:t xml:space="preserve"> add &lt;file&gt;..." to include in what will be committed)</w:t>
       </w:r>
     </w:p>
     <w:p>
@@ -1362,7 +1900,21 @@
         <w:rPr>
           <w:color w:val="000000" w:themeColor="text1"/>
         </w:rPr>
-        <w:t xml:space="preserve"> added to commit but untracked files present (use "git add" to track)</w:t>
+        <w:t xml:space="preserve"> added to commit but untracked files present (use "</w:t>
+      </w:r>
+      <w:proofErr w:type="spellStart"/>
+      <w:r>
+        <w:rPr>
+          <w:color w:val="000000" w:themeColor="text1"/>
+        </w:rPr>
+        <w:t>git</w:t>
+      </w:r>
+      <w:proofErr w:type="spellEnd"/>
+      <w:r>
+        <w:rPr>
+          <w:color w:val="000000" w:themeColor="text1"/>
+        </w:rPr>
+        <w:t xml:space="preserve"> add" to track)</w:t>
       </w:r>
     </w:p>
     <w:p>
@@ -1391,6 +1943,7 @@
           <w:color w:val="000000" w:themeColor="text1"/>
         </w:rPr>
       </w:pPr>
+      <w:proofErr w:type="spellStart"/>
       <w:r>
         <w:rPr>
           <w:color w:val="000000" w:themeColor="text1"/>
@@ -1404,12 +1957,41 @@
         </w:rPr>
         <w:t>:midtermgit</w:t>
       </w:r>
-      <w:proofErr w:type="gramEnd"/>
-      <w:r>
-        <w:rPr>
-          <w:color w:val="000000" w:themeColor="text1"/>
-        </w:rPr>
-        <w:t xml:space="preserve"> suppi$ git commit -m 'add new file1'</w:t>
+      <w:proofErr w:type="spellEnd"/>
+      <w:proofErr w:type="gramEnd"/>
+      <w:r>
+        <w:rPr>
+          <w:color w:val="000000" w:themeColor="text1"/>
+        </w:rPr>
+        <w:t xml:space="preserve"> </w:t>
+      </w:r>
+      <w:proofErr w:type="spellStart"/>
+      <w:r>
+        <w:rPr>
+          <w:color w:val="000000" w:themeColor="text1"/>
+        </w:rPr>
+        <w:t>suppi</w:t>
+      </w:r>
+      <w:proofErr w:type="spellEnd"/>
+      <w:r>
+        <w:rPr>
+          <w:color w:val="000000" w:themeColor="text1"/>
+        </w:rPr>
+        <w:t xml:space="preserve">$ </w:t>
+      </w:r>
+      <w:proofErr w:type="spellStart"/>
+      <w:r>
+        <w:rPr>
+          <w:color w:val="000000" w:themeColor="text1"/>
+        </w:rPr>
+        <w:t>git</w:t>
+      </w:r>
+      <w:proofErr w:type="spellEnd"/>
+      <w:r>
+        <w:rPr>
+          <w:color w:val="000000" w:themeColor="text1"/>
+        </w:rPr>
+        <w:t xml:space="preserve"> commit -m 'add new file1'</w:t>
       </w:r>
     </w:p>
     <w:p>
@@ -1507,6 +2089,7 @@
           <w:color w:val="000000" w:themeColor="text1"/>
         </w:rPr>
       </w:pPr>
+      <w:proofErr w:type="spellStart"/>
       <w:r>
         <w:rPr>
           <w:color w:val="000000" w:themeColor="text1"/>
@@ -1520,12 +2103,41 @@
         </w:rPr>
         <w:t>:midtermgit</w:t>
       </w:r>
-      <w:proofErr w:type="gramEnd"/>
-      <w:r>
-        <w:rPr>
-          <w:color w:val="000000" w:themeColor="text1"/>
-        </w:rPr>
-        <w:t xml:space="preserve"> suppi$ git status</w:t>
+      <w:proofErr w:type="spellEnd"/>
+      <w:proofErr w:type="gramEnd"/>
+      <w:r>
+        <w:rPr>
+          <w:color w:val="000000" w:themeColor="text1"/>
+        </w:rPr>
+        <w:t xml:space="preserve"> </w:t>
+      </w:r>
+      <w:proofErr w:type="spellStart"/>
+      <w:r>
+        <w:rPr>
+          <w:color w:val="000000" w:themeColor="text1"/>
+        </w:rPr>
+        <w:t>suppi</w:t>
+      </w:r>
+      <w:proofErr w:type="spellEnd"/>
+      <w:r>
+        <w:rPr>
+          <w:color w:val="000000" w:themeColor="text1"/>
+        </w:rPr>
+        <w:t xml:space="preserve">$ </w:t>
+      </w:r>
+      <w:proofErr w:type="spellStart"/>
+      <w:r>
+        <w:rPr>
+          <w:color w:val="000000" w:themeColor="text1"/>
+        </w:rPr>
+        <w:t>git</w:t>
+      </w:r>
+      <w:proofErr w:type="spellEnd"/>
+      <w:r>
+        <w:rPr>
+          <w:color w:val="000000" w:themeColor="text1"/>
+        </w:rPr>
+        <w:t xml:space="preserve"> status</w:t>
       </w:r>
     </w:p>
     <w:p>
@@ -1614,7 +2226,21 @@
         <w:rPr>
           <w:color w:val="000000" w:themeColor="text1"/>
         </w:rPr>
-        <w:t xml:space="preserve"> "git add &lt;file&gt;..." to include in what will be committed)</w:t>
+        <w:t xml:space="preserve"> "</w:t>
+      </w:r>
+      <w:proofErr w:type="spellStart"/>
+      <w:r>
+        <w:rPr>
+          <w:color w:val="000000" w:themeColor="text1"/>
+        </w:rPr>
+        <w:t>git</w:t>
+      </w:r>
+      <w:proofErr w:type="spellEnd"/>
+      <w:r>
+        <w:rPr>
+          <w:color w:val="000000" w:themeColor="text1"/>
+        </w:rPr>
+        <w:t xml:space="preserve"> add &lt;file&gt;..." to include in what will be committed)</w:t>
       </w:r>
     </w:p>
     <w:p>
@@ -1674,17 +2300,32 @@
         <w:rPr>
           <w:color w:val="000000" w:themeColor="text1"/>
         </w:rPr>
-        <w:t xml:space="preserve"> added to commit but untracked files present (use "git add" to track)</w:t>
-      </w:r>
-    </w:p>
-    <w:p>
-      <w:pPr>
-        <w:pStyle w:val="ListParagraph"/>
-        <w:ind w:left="1080"/>
-        <w:rPr>
-          <w:color w:val="000000" w:themeColor="text1"/>
-        </w:rPr>
-      </w:pPr>
+        <w:t xml:space="preserve"> added to commit but untracked files present (use "</w:t>
+      </w:r>
+      <w:proofErr w:type="spellStart"/>
+      <w:r>
+        <w:rPr>
+          <w:color w:val="000000" w:themeColor="text1"/>
+        </w:rPr>
+        <w:t>git</w:t>
+      </w:r>
+      <w:proofErr w:type="spellEnd"/>
+      <w:r>
+        <w:rPr>
+          <w:color w:val="000000" w:themeColor="text1"/>
+        </w:rPr>
+        <w:t xml:space="preserve"> add" to track)</w:t>
+      </w:r>
+    </w:p>
+    <w:p>
+      <w:pPr>
+        <w:pStyle w:val="ListParagraph"/>
+        <w:ind w:left="1080"/>
+        <w:rPr>
+          <w:color w:val="000000" w:themeColor="text1"/>
+        </w:rPr>
+      </w:pPr>
+      <w:proofErr w:type="spellStart"/>
       <w:r>
         <w:rPr>
           <w:color w:val="000000" w:themeColor="text1"/>
@@ -1698,22 +2339,52 @@
         </w:rPr>
         <w:t>:midtermgit</w:t>
       </w:r>
-      <w:proofErr w:type="gramEnd"/>
-      <w:r>
-        <w:rPr>
-          <w:color w:val="000000" w:themeColor="text1"/>
-        </w:rPr>
-        <w:t xml:space="preserve"> suppi$ git add file1</w:t>
-      </w:r>
-    </w:p>
-    <w:p>
-      <w:pPr>
-        <w:pStyle w:val="ListParagraph"/>
-        <w:ind w:left="1080"/>
-        <w:rPr>
-          <w:color w:val="000000" w:themeColor="text1"/>
-        </w:rPr>
-      </w:pPr>
+      <w:proofErr w:type="spellEnd"/>
+      <w:proofErr w:type="gramEnd"/>
+      <w:r>
+        <w:rPr>
+          <w:color w:val="000000" w:themeColor="text1"/>
+        </w:rPr>
+        <w:t xml:space="preserve"> </w:t>
+      </w:r>
+      <w:proofErr w:type="spellStart"/>
+      <w:r>
+        <w:rPr>
+          <w:color w:val="000000" w:themeColor="text1"/>
+        </w:rPr>
+        <w:t>suppi</w:t>
+      </w:r>
+      <w:proofErr w:type="spellEnd"/>
+      <w:r>
+        <w:rPr>
+          <w:color w:val="000000" w:themeColor="text1"/>
+        </w:rPr>
+        <w:t xml:space="preserve">$ </w:t>
+      </w:r>
+      <w:proofErr w:type="spellStart"/>
+      <w:r>
+        <w:rPr>
+          <w:color w:val="000000" w:themeColor="text1"/>
+        </w:rPr>
+        <w:t>git</w:t>
+      </w:r>
+      <w:proofErr w:type="spellEnd"/>
+      <w:r>
+        <w:rPr>
+          <w:color w:val="000000" w:themeColor="text1"/>
+        </w:rPr>
+        <w:t xml:space="preserve"> add file1</w:t>
+      </w:r>
+    </w:p>
+    <w:p>
+      <w:pPr>
+        <w:pStyle w:val="ListParagraph"/>
+        <w:ind w:left="1080"/>
+        <w:rPr>
+          <w:color w:val="000000" w:themeColor="text1"/>
+        </w:rPr>
+      </w:pPr>
+      <w:proofErr w:type="spellStart"/>
       <w:r>
         <w:rPr>
           <w:color w:val="000000" w:themeColor="text1"/>
@@ -1727,12 +2398,41 @@
         </w:rPr>
         <w:t>:midtermgit</w:t>
       </w:r>
-      <w:proofErr w:type="gramEnd"/>
-      <w:r>
-        <w:rPr>
-          <w:color w:val="000000" w:themeColor="text1"/>
-        </w:rPr>
-        <w:t xml:space="preserve"> suppi$ git commit -m 'new line added'</w:t>
+      <w:proofErr w:type="spellEnd"/>
+      <w:proofErr w:type="gramEnd"/>
+      <w:r>
+        <w:rPr>
+          <w:color w:val="000000" w:themeColor="text1"/>
+        </w:rPr>
+        <w:t xml:space="preserve"> </w:t>
+      </w:r>
+      <w:proofErr w:type="spellStart"/>
+      <w:r>
+        <w:rPr>
+          <w:color w:val="000000" w:themeColor="text1"/>
+        </w:rPr>
+        <w:t>suppi</w:t>
+      </w:r>
+      <w:proofErr w:type="spellEnd"/>
+      <w:r>
+        <w:rPr>
+          <w:color w:val="000000" w:themeColor="text1"/>
+        </w:rPr>
+        <w:t xml:space="preserve">$ </w:t>
+      </w:r>
+      <w:proofErr w:type="spellStart"/>
+      <w:r>
+        <w:rPr>
+          <w:color w:val="000000" w:themeColor="text1"/>
+        </w:rPr>
+        <w:t>git</w:t>
+      </w:r>
+      <w:proofErr w:type="spellEnd"/>
+      <w:r>
+        <w:rPr>
+          <w:color w:val="000000" w:themeColor="text1"/>
+        </w:rPr>
+        <w:t xml:space="preserve"> commit -m 'new line added'</w:t>
       </w:r>
     </w:p>
     <w:p>
@@ -1801,6 +2501,7 @@
           <w:color w:val="000000" w:themeColor="text1"/>
         </w:rPr>
       </w:pPr>
+      <w:proofErr w:type="spellStart"/>
       <w:r>
         <w:rPr>
           <w:color w:val="000000" w:themeColor="text1"/>
@@ -1814,12 +2515,41 @@
         </w:rPr>
         <w:t>:midtermgit</w:t>
       </w:r>
-      <w:proofErr w:type="gramEnd"/>
-      <w:r>
-        <w:rPr>
-          <w:color w:val="000000" w:themeColor="text1"/>
-        </w:rPr>
-        <w:t xml:space="preserve"> suppi$ git status</w:t>
+      <w:proofErr w:type="spellEnd"/>
+      <w:proofErr w:type="gramEnd"/>
+      <w:r>
+        <w:rPr>
+          <w:color w:val="000000" w:themeColor="text1"/>
+        </w:rPr>
+        <w:t xml:space="preserve"> </w:t>
+      </w:r>
+      <w:proofErr w:type="spellStart"/>
+      <w:r>
+        <w:rPr>
+          <w:color w:val="000000" w:themeColor="text1"/>
+        </w:rPr>
+        <w:t>suppi</w:t>
+      </w:r>
+      <w:proofErr w:type="spellEnd"/>
+      <w:r>
+        <w:rPr>
+          <w:color w:val="000000" w:themeColor="text1"/>
+        </w:rPr>
+        <w:t xml:space="preserve">$ </w:t>
+      </w:r>
+      <w:proofErr w:type="spellStart"/>
+      <w:r>
+        <w:rPr>
+          <w:color w:val="000000" w:themeColor="text1"/>
+        </w:rPr>
+        <w:t>git</w:t>
+      </w:r>
+      <w:proofErr w:type="spellEnd"/>
+      <w:r>
+        <w:rPr>
+          <w:color w:val="000000" w:themeColor="text1"/>
+        </w:rPr>
+        <w:t xml:space="preserve"> status</w:t>
       </w:r>
     </w:p>
     <w:p>
@@ -1908,7 +2638,21 @@
         <w:rPr>
           <w:color w:val="000000" w:themeColor="text1"/>
         </w:rPr>
-        <w:t xml:space="preserve"> "git add &lt;file&gt;..." to include in what will be committed)</w:t>
+        <w:t xml:space="preserve"> "</w:t>
+      </w:r>
+      <w:proofErr w:type="spellStart"/>
+      <w:r>
+        <w:rPr>
+          <w:color w:val="000000" w:themeColor="text1"/>
+        </w:rPr>
+        <w:t>git</w:t>
+      </w:r>
+      <w:proofErr w:type="spellEnd"/>
+      <w:r>
+        <w:rPr>
+          <w:color w:val="000000" w:themeColor="text1"/>
+        </w:rPr>
+        <w:t xml:space="preserve"> add &lt;file&gt;..." to include in what will be committed)</w:t>
       </w:r>
     </w:p>
     <w:p>
@@ -1968,7 +2712,21 @@
         <w:rPr>
           <w:color w:val="000000" w:themeColor="text1"/>
         </w:rPr>
-        <w:t xml:space="preserve"> added to commit but untracked files present (use "git add" to track)</w:t>
+        <w:t xml:space="preserve"> added to commit but untracked files present (use "</w:t>
+      </w:r>
+      <w:proofErr w:type="spellStart"/>
+      <w:r>
+        <w:rPr>
+          <w:color w:val="000000" w:themeColor="text1"/>
+        </w:rPr>
+        <w:t>git</w:t>
+      </w:r>
+      <w:proofErr w:type="spellEnd"/>
+      <w:r>
+        <w:rPr>
+          <w:color w:val="000000" w:themeColor="text1"/>
+        </w:rPr>
+        <w:t xml:space="preserve"> add" to track)</w:t>
       </w:r>
     </w:p>
     <w:p>
@@ -2008,7 +2766,21 @@
         <w:rPr>
           <w:color w:val="000000" w:themeColor="text1"/>
         </w:rPr>
-        <w:t xml:space="preserve"> to remove and ignore some files . Use git diff before each commit.</w:t>
+        <w:t xml:space="preserve"> to remove and ignore some files . Use </w:t>
+      </w:r>
+      <w:proofErr w:type="spellStart"/>
+      <w:r>
+        <w:rPr>
+          <w:color w:val="000000" w:themeColor="text1"/>
+        </w:rPr>
+        <w:t>git</w:t>
+      </w:r>
+      <w:proofErr w:type="spellEnd"/>
+      <w:r>
+        <w:rPr>
+          <w:color w:val="000000" w:themeColor="text1"/>
+        </w:rPr>
+        <w:t xml:space="preserve"> diff before each commit.</w:t>
       </w:r>
     </w:p>
     <w:p>
@@ -2034,6 +2806,7 @@
           <w:color w:val="000000" w:themeColor="text1"/>
         </w:rPr>
       </w:pPr>
+      <w:proofErr w:type="spellStart"/>
       <w:r>
         <w:rPr>
           <w:color w:val="000000" w:themeColor="text1"/>
@@ -2047,22 +2820,38 @@
         </w:rPr>
         <w:t>:midtermgit</w:t>
       </w:r>
-      <w:proofErr w:type="gramEnd"/>
-      <w:r>
-        <w:rPr>
-          <w:color w:val="000000" w:themeColor="text1"/>
-        </w:rPr>
-        <w:t xml:space="preserve"> suppi$ touch file2.txt</w:t>
-      </w:r>
-    </w:p>
-    <w:p>
-      <w:pPr>
-        <w:pStyle w:val="ListParagraph"/>
-        <w:ind w:left="1080"/>
-        <w:rPr>
-          <w:color w:val="000000" w:themeColor="text1"/>
-        </w:rPr>
-      </w:pPr>
+      <w:proofErr w:type="spellEnd"/>
+      <w:proofErr w:type="gramEnd"/>
+      <w:r>
+        <w:rPr>
+          <w:color w:val="000000" w:themeColor="text1"/>
+        </w:rPr>
+        <w:t xml:space="preserve"> </w:t>
+      </w:r>
+      <w:proofErr w:type="spellStart"/>
+      <w:r>
+        <w:rPr>
+          <w:color w:val="000000" w:themeColor="text1"/>
+        </w:rPr>
+        <w:t>suppi</w:t>
+      </w:r>
+      <w:proofErr w:type="spellEnd"/>
+      <w:r>
+        <w:rPr>
+          <w:color w:val="000000" w:themeColor="text1"/>
+        </w:rPr>
+        <w:t>$ touch file2.txt</w:t>
+      </w:r>
+    </w:p>
+    <w:p>
+      <w:pPr>
+        <w:pStyle w:val="ListParagraph"/>
+        <w:ind w:left="1080"/>
+        <w:rPr>
+          <w:color w:val="000000" w:themeColor="text1"/>
+        </w:rPr>
+      </w:pPr>
+      <w:proofErr w:type="spellStart"/>
       <w:r>
         <w:rPr>
           <w:color w:val="000000" w:themeColor="text1"/>
@@ -2076,13 +2865,36 @@
         </w:rPr>
         <w:t>:midtermgit</w:t>
       </w:r>
-      <w:proofErr w:type="gramEnd"/>
-      <w:r>
-        <w:rPr>
-          <w:color w:val="000000" w:themeColor="text1"/>
-        </w:rPr>
-        <w:t xml:space="preserve"> suppi$ ls</w:t>
-      </w:r>
+      <w:proofErr w:type="spellEnd"/>
+      <w:proofErr w:type="gramEnd"/>
+      <w:r>
+        <w:rPr>
+          <w:color w:val="000000" w:themeColor="text1"/>
+        </w:rPr>
+        <w:t xml:space="preserve"> </w:t>
+      </w:r>
+      <w:proofErr w:type="spellStart"/>
+      <w:r>
+        <w:rPr>
+          <w:color w:val="000000" w:themeColor="text1"/>
+        </w:rPr>
+        <w:t>suppi</w:t>
+      </w:r>
+      <w:proofErr w:type="spellEnd"/>
+      <w:r>
+        <w:rPr>
+          <w:color w:val="000000" w:themeColor="text1"/>
+        </w:rPr>
+        <w:t xml:space="preserve">$ </w:t>
+      </w:r>
+      <w:proofErr w:type="spellStart"/>
+      <w:r>
+        <w:rPr>
+          <w:color w:val="000000" w:themeColor="text1"/>
+        </w:rPr>
+        <w:t>ls</w:t>
+      </w:r>
+      <w:proofErr w:type="spellEnd"/>
     </w:p>
     <w:p>
       <w:pPr>
@@ -2156,6 +2968,7 @@
           <w:color w:val="000000" w:themeColor="text1"/>
         </w:rPr>
       </w:pPr>
+      <w:proofErr w:type="spellStart"/>
       <w:r>
         <w:rPr>
           <w:color w:val="000000" w:themeColor="text1"/>
@@ -2169,22 +2982,52 @@
         </w:rPr>
         <w:t>:midtermgit</w:t>
       </w:r>
-      <w:proofErr w:type="gramEnd"/>
-      <w:r>
-        <w:rPr>
-          <w:color w:val="000000" w:themeColor="text1"/>
-        </w:rPr>
-        <w:t xml:space="preserve"> suppi$ git add file2.txt</w:t>
-      </w:r>
-    </w:p>
-    <w:p>
-      <w:pPr>
-        <w:pStyle w:val="ListParagraph"/>
-        <w:ind w:left="1080"/>
-        <w:rPr>
-          <w:color w:val="000000" w:themeColor="text1"/>
-        </w:rPr>
-      </w:pPr>
+      <w:proofErr w:type="spellEnd"/>
+      <w:proofErr w:type="gramEnd"/>
+      <w:r>
+        <w:rPr>
+          <w:color w:val="000000" w:themeColor="text1"/>
+        </w:rPr>
+        <w:t xml:space="preserve"> </w:t>
+      </w:r>
+      <w:proofErr w:type="spellStart"/>
+      <w:r>
+        <w:rPr>
+          <w:color w:val="000000" w:themeColor="text1"/>
+        </w:rPr>
+        <w:t>suppi</w:t>
+      </w:r>
+      <w:proofErr w:type="spellEnd"/>
+      <w:r>
+        <w:rPr>
+          <w:color w:val="000000" w:themeColor="text1"/>
+        </w:rPr>
+        <w:t xml:space="preserve">$ </w:t>
+      </w:r>
+      <w:proofErr w:type="spellStart"/>
+      <w:r>
+        <w:rPr>
+          <w:color w:val="000000" w:themeColor="text1"/>
+        </w:rPr>
+        <w:t>git</w:t>
+      </w:r>
+      <w:proofErr w:type="spellEnd"/>
+      <w:r>
+        <w:rPr>
+          <w:color w:val="000000" w:themeColor="text1"/>
+        </w:rPr>
+        <w:t xml:space="preserve"> add file2.txt</w:t>
+      </w:r>
+    </w:p>
+    <w:p>
+      <w:pPr>
+        <w:pStyle w:val="ListParagraph"/>
+        <w:ind w:left="1080"/>
+        <w:rPr>
+          <w:color w:val="000000" w:themeColor="text1"/>
+        </w:rPr>
+      </w:pPr>
+      <w:proofErr w:type="spellStart"/>
       <w:r>
         <w:rPr>
           <w:color w:val="000000" w:themeColor="text1"/>
@@ -2198,12 +3041,41 @@
         </w:rPr>
         <w:t>:midtermgit</w:t>
       </w:r>
-      <w:proofErr w:type="gramEnd"/>
-      <w:r>
-        <w:rPr>
-          <w:color w:val="000000" w:themeColor="text1"/>
-        </w:rPr>
-        <w:t xml:space="preserve"> suppi$ git status</w:t>
+      <w:proofErr w:type="spellEnd"/>
+      <w:proofErr w:type="gramEnd"/>
+      <w:r>
+        <w:rPr>
+          <w:color w:val="000000" w:themeColor="text1"/>
+        </w:rPr>
+        <w:t xml:space="preserve"> </w:t>
+      </w:r>
+      <w:proofErr w:type="spellStart"/>
+      <w:r>
+        <w:rPr>
+          <w:color w:val="000000" w:themeColor="text1"/>
+        </w:rPr>
+        <w:t>suppi</w:t>
+      </w:r>
+      <w:proofErr w:type="spellEnd"/>
+      <w:r>
+        <w:rPr>
+          <w:color w:val="000000" w:themeColor="text1"/>
+        </w:rPr>
+        <w:t xml:space="preserve">$ </w:t>
+      </w:r>
+      <w:proofErr w:type="spellStart"/>
+      <w:r>
+        <w:rPr>
+          <w:color w:val="000000" w:themeColor="text1"/>
+        </w:rPr>
+        <w:t>git</w:t>
+      </w:r>
+      <w:proofErr w:type="spellEnd"/>
+      <w:r>
+        <w:rPr>
+          <w:color w:val="000000" w:themeColor="text1"/>
+        </w:rPr>
+        <w:t xml:space="preserve"> status</w:t>
       </w:r>
     </w:p>
     <w:p>
@@ -2292,7 +3164,35 @@
         <w:rPr>
           <w:color w:val="000000" w:themeColor="text1"/>
         </w:rPr>
-        <w:t xml:space="preserve"> "git reset HEAD &lt;file&gt;..." to unstage)</w:t>
+        <w:t xml:space="preserve"> "</w:t>
+      </w:r>
+      <w:proofErr w:type="spellStart"/>
+      <w:r>
+        <w:rPr>
+          <w:color w:val="000000" w:themeColor="text1"/>
+        </w:rPr>
+        <w:t>git</w:t>
+      </w:r>
+      <w:proofErr w:type="spellEnd"/>
+      <w:r>
+        <w:rPr>
+          <w:color w:val="000000" w:themeColor="text1"/>
+        </w:rPr>
+        <w:t xml:space="preserve"> reset HEAD &lt;file&gt;..." to </w:t>
+      </w:r>
+      <w:proofErr w:type="spellStart"/>
+      <w:r>
+        <w:rPr>
+          <w:color w:val="000000" w:themeColor="text1"/>
+        </w:rPr>
+        <w:t>unstage</w:t>
+      </w:r>
+      <w:proofErr w:type="spellEnd"/>
+      <w:r>
+        <w:rPr>
+          <w:color w:val="000000" w:themeColor="text1"/>
+        </w:rPr>
+        <w:t>)</w:t>
       </w:r>
     </w:p>
     <w:p>
@@ -2401,7 +3301,21 @@
         <w:rPr>
           <w:color w:val="000000" w:themeColor="text1"/>
         </w:rPr>
-        <w:t xml:space="preserve"> "git add &lt;file&gt;..." to include in what will be committed)</w:t>
+        <w:t xml:space="preserve"> "</w:t>
+      </w:r>
+      <w:proofErr w:type="spellStart"/>
+      <w:r>
+        <w:rPr>
+          <w:color w:val="000000" w:themeColor="text1"/>
+        </w:rPr>
+        <w:t>git</w:t>
+      </w:r>
+      <w:proofErr w:type="spellEnd"/>
+      <w:r>
+        <w:rPr>
+          <w:color w:val="000000" w:themeColor="text1"/>
+        </w:rPr>
+        <w:t xml:space="preserve"> add &lt;file&gt;..." to include in what will be committed)</w:t>
       </w:r>
     </w:p>
     <w:p>
@@ -2449,6 +3363,7 @@
           <w:color w:val="000000" w:themeColor="text1"/>
         </w:rPr>
       </w:pPr>
+      <w:proofErr w:type="spellStart"/>
       <w:r>
         <w:rPr>
           <w:color w:val="000000" w:themeColor="text1"/>
@@ -2462,12 +3377,41 @@
         </w:rPr>
         <w:t>:midtermgit</w:t>
       </w:r>
-      <w:proofErr w:type="gramEnd"/>
-      <w:r>
-        <w:rPr>
-          <w:color w:val="000000" w:themeColor="text1"/>
-        </w:rPr>
-        <w:t xml:space="preserve"> suppi$ git add SWE_525_GIT_Version_Control_Mid_Term_Exam_08.docx</w:t>
+      <w:proofErr w:type="spellEnd"/>
+      <w:proofErr w:type="gramEnd"/>
+      <w:r>
+        <w:rPr>
+          <w:color w:val="000000" w:themeColor="text1"/>
+        </w:rPr>
+        <w:t xml:space="preserve"> </w:t>
+      </w:r>
+      <w:proofErr w:type="spellStart"/>
+      <w:r>
+        <w:rPr>
+          <w:color w:val="000000" w:themeColor="text1"/>
+        </w:rPr>
+        <w:t>suppi</w:t>
+      </w:r>
+      <w:proofErr w:type="spellEnd"/>
+      <w:r>
+        <w:rPr>
+          <w:color w:val="000000" w:themeColor="text1"/>
+        </w:rPr>
+        <w:t xml:space="preserve">$ </w:t>
+      </w:r>
+      <w:proofErr w:type="spellStart"/>
+      <w:r>
+        <w:rPr>
+          <w:color w:val="000000" w:themeColor="text1"/>
+        </w:rPr>
+        <w:t>git</w:t>
+      </w:r>
+      <w:proofErr w:type="spellEnd"/>
+      <w:r>
+        <w:rPr>
+          <w:color w:val="000000" w:themeColor="text1"/>
+        </w:rPr>
+        <w:t xml:space="preserve"> add SWE_525_GIT_Version_Control_Mid_Term_Exam_08.docx</w:t>
       </w:r>
     </w:p>
     <w:p>
@@ -2490,17 +3434,32 @@
         <w:rPr>
           <w:color w:val="000000" w:themeColor="text1"/>
         </w:rPr>
-        <w:t>: pathspec 'SWE_525_GIT_Version_Control_Mid_Term_Exam_08.docx' did not match any files</w:t>
-      </w:r>
-    </w:p>
-    <w:p>
-      <w:pPr>
-        <w:pStyle w:val="ListParagraph"/>
-        <w:ind w:left="1080"/>
-        <w:rPr>
-          <w:color w:val="000000" w:themeColor="text1"/>
-        </w:rPr>
-      </w:pPr>
+        <w:t xml:space="preserve">: </w:t>
+      </w:r>
+      <w:proofErr w:type="spellStart"/>
+      <w:r>
+        <w:rPr>
+          <w:color w:val="000000" w:themeColor="text1"/>
+        </w:rPr>
+        <w:t>pathspec</w:t>
+      </w:r>
+      <w:proofErr w:type="spellEnd"/>
+      <w:r>
+        <w:rPr>
+          <w:color w:val="000000" w:themeColor="text1"/>
+        </w:rPr>
+        <w:t xml:space="preserve"> 'SWE_525_GIT_Version_Control_Mid_Term_Exam_08.docx' did not match any files</w:t>
+      </w:r>
+    </w:p>
+    <w:p>
+      <w:pPr>
+        <w:pStyle w:val="ListParagraph"/>
+        <w:ind w:left="1080"/>
+        <w:rPr>
+          <w:color w:val="000000" w:themeColor="text1"/>
+        </w:rPr>
+      </w:pPr>
+      <w:proofErr w:type="spellStart"/>
       <w:r>
         <w:rPr>
           <w:color w:val="000000" w:themeColor="text1"/>
@@ -2514,22 +3473,52 @@
         </w:rPr>
         <w:t>:midtermgit</w:t>
       </w:r>
-      <w:proofErr w:type="gramEnd"/>
-      <w:r>
-        <w:rPr>
-          <w:color w:val="000000" w:themeColor="text1"/>
-        </w:rPr>
-        <w:t xml:space="preserve"> suppi$ git add Answersgitmidterm.docx</w:t>
-      </w:r>
-    </w:p>
-    <w:p>
-      <w:pPr>
-        <w:pStyle w:val="ListParagraph"/>
-        <w:ind w:left="1080"/>
-        <w:rPr>
-          <w:color w:val="000000" w:themeColor="text1"/>
-        </w:rPr>
-      </w:pPr>
+      <w:proofErr w:type="spellEnd"/>
+      <w:proofErr w:type="gramEnd"/>
+      <w:r>
+        <w:rPr>
+          <w:color w:val="000000" w:themeColor="text1"/>
+        </w:rPr>
+        <w:t xml:space="preserve"> </w:t>
+      </w:r>
+      <w:proofErr w:type="spellStart"/>
+      <w:r>
+        <w:rPr>
+          <w:color w:val="000000" w:themeColor="text1"/>
+        </w:rPr>
+        <w:t>suppi</w:t>
+      </w:r>
+      <w:proofErr w:type="spellEnd"/>
+      <w:r>
+        <w:rPr>
+          <w:color w:val="000000" w:themeColor="text1"/>
+        </w:rPr>
+        <w:t xml:space="preserve">$ </w:t>
+      </w:r>
+      <w:proofErr w:type="spellStart"/>
+      <w:r>
+        <w:rPr>
+          <w:color w:val="000000" w:themeColor="text1"/>
+        </w:rPr>
+        <w:t>git</w:t>
+      </w:r>
+      <w:proofErr w:type="spellEnd"/>
+      <w:r>
+        <w:rPr>
+          <w:color w:val="000000" w:themeColor="text1"/>
+        </w:rPr>
+        <w:t xml:space="preserve"> add Answersgitmidterm.docx</w:t>
+      </w:r>
+    </w:p>
+    <w:p>
+      <w:pPr>
+        <w:pStyle w:val="ListParagraph"/>
+        <w:ind w:left="1080"/>
+        <w:rPr>
+          <w:color w:val="000000" w:themeColor="text1"/>
+        </w:rPr>
+      </w:pPr>
+      <w:proofErr w:type="spellStart"/>
       <w:r>
         <w:rPr>
           <w:color w:val="000000" w:themeColor="text1"/>
@@ -2543,13 +3532,36 @@
         </w:rPr>
         <w:t>:midtermgit</w:t>
       </w:r>
-      <w:proofErr w:type="gramEnd"/>
-      <w:r>
-        <w:rPr>
-          <w:color w:val="000000" w:themeColor="text1"/>
-        </w:rPr>
-        <w:t xml:space="preserve"> suppi$ ls</w:t>
-      </w:r>
+      <w:proofErr w:type="spellEnd"/>
+      <w:proofErr w:type="gramEnd"/>
+      <w:r>
+        <w:rPr>
+          <w:color w:val="000000" w:themeColor="text1"/>
+        </w:rPr>
+        <w:t xml:space="preserve"> </w:t>
+      </w:r>
+      <w:proofErr w:type="spellStart"/>
+      <w:r>
+        <w:rPr>
+          <w:color w:val="000000" w:themeColor="text1"/>
+        </w:rPr>
+        <w:t>suppi</w:t>
+      </w:r>
+      <w:proofErr w:type="spellEnd"/>
+      <w:r>
+        <w:rPr>
+          <w:color w:val="000000" w:themeColor="text1"/>
+        </w:rPr>
+        <w:t xml:space="preserve">$ </w:t>
+      </w:r>
+      <w:proofErr w:type="spellStart"/>
+      <w:r>
+        <w:rPr>
+          <w:color w:val="000000" w:themeColor="text1"/>
+        </w:rPr>
+        <w:t>ls</w:t>
+      </w:r>
+      <w:proofErr w:type="spellEnd"/>
     </w:p>
     <w:p>
       <w:pPr>
@@ -2638,6 +3650,7 @@
           <w:color w:val="000000" w:themeColor="text1"/>
         </w:rPr>
       </w:pPr>
+      <w:proofErr w:type="spellStart"/>
       <w:r>
         <w:rPr>
           <w:color w:val="000000" w:themeColor="text1"/>
@@ -2651,12 +3664,41 @@
         </w:rPr>
         <w:t>:midtermgit</w:t>
       </w:r>
-      <w:proofErr w:type="gramEnd"/>
-      <w:r>
-        <w:rPr>
-          <w:color w:val="000000" w:themeColor="text1"/>
-        </w:rPr>
-        <w:t xml:space="preserve"> suppi$ git add file2</w:t>
+      <w:proofErr w:type="spellEnd"/>
+      <w:proofErr w:type="gramEnd"/>
+      <w:r>
+        <w:rPr>
+          <w:color w:val="000000" w:themeColor="text1"/>
+        </w:rPr>
+        <w:t xml:space="preserve"> </w:t>
+      </w:r>
+      <w:proofErr w:type="spellStart"/>
+      <w:r>
+        <w:rPr>
+          <w:color w:val="000000" w:themeColor="text1"/>
+        </w:rPr>
+        <w:t>suppi</w:t>
+      </w:r>
+      <w:proofErr w:type="spellEnd"/>
+      <w:r>
+        <w:rPr>
+          <w:color w:val="000000" w:themeColor="text1"/>
+        </w:rPr>
+        <w:t xml:space="preserve">$ </w:t>
+      </w:r>
+      <w:proofErr w:type="spellStart"/>
+      <w:r>
+        <w:rPr>
+          <w:color w:val="000000" w:themeColor="text1"/>
+        </w:rPr>
+        <w:t>git</w:t>
+      </w:r>
+      <w:proofErr w:type="spellEnd"/>
+      <w:r>
+        <w:rPr>
+          <w:color w:val="000000" w:themeColor="text1"/>
+        </w:rPr>
+        <w:t xml:space="preserve"> add file2</w:t>
       </w:r>
     </w:p>
     <w:p>
@@ -2679,17 +3721,32 @@
         <w:rPr>
           <w:color w:val="000000" w:themeColor="text1"/>
         </w:rPr>
-        <w:t>: pathspec 'file2' did not match any files</w:t>
-      </w:r>
-    </w:p>
-    <w:p>
-      <w:pPr>
-        <w:pStyle w:val="ListParagraph"/>
-        <w:ind w:left="1080"/>
-        <w:rPr>
-          <w:color w:val="000000" w:themeColor="text1"/>
-        </w:rPr>
-      </w:pPr>
+        <w:t xml:space="preserve">: </w:t>
+      </w:r>
+      <w:proofErr w:type="spellStart"/>
+      <w:r>
+        <w:rPr>
+          <w:color w:val="000000" w:themeColor="text1"/>
+        </w:rPr>
+        <w:t>pathspec</w:t>
+      </w:r>
+      <w:proofErr w:type="spellEnd"/>
+      <w:r>
+        <w:rPr>
+          <w:color w:val="000000" w:themeColor="text1"/>
+        </w:rPr>
+        <w:t xml:space="preserve"> 'file2' did not match any files</w:t>
+      </w:r>
+    </w:p>
+    <w:p>
+      <w:pPr>
+        <w:pStyle w:val="ListParagraph"/>
+        <w:ind w:left="1080"/>
+        <w:rPr>
+          <w:color w:val="000000" w:themeColor="text1"/>
+        </w:rPr>
+      </w:pPr>
+      <w:proofErr w:type="spellStart"/>
       <w:r>
         <w:rPr>
           <w:color w:val="000000" w:themeColor="text1"/>
@@ -2703,22 +3760,52 @@
         </w:rPr>
         <w:t>:midtermgit</w:t>
       </w:r>
-      <w:proofErr w:type="gramEnd"/>
-      <w:r>
-        <w:rPr>
-          <w:color w:val="000000" w:themeColor="text1"/>
-        </w:rPr>
-        <w:t xml:space="preserve"> suppi$ git add file2.txt</w:t>
-      </w:r>
-    </w:p>
-    <w:p>
-      <w:pPr>
-        <w:pStyle w:val="ListParagraph"/>
-        <w:ind w:left="1080"/>
-        <w:rPr>
-          <w:color w:val="000000" w:themeColor="text1"/>
-        </w:rPr>
-      </w:pPr>
+      <w:proofErr w:type="spellEnd"/>
+      <w:proofErr w:type="gramEnd"/>
+      <w:r>
+        <w:rPr>
+          <w:color w:val="000000" w:themeColor="text1"/>
+        </w:rPr>
+        <w:t xml:space="preserve"> </w:t>
+      </w:r>
+      <w:proofErr w:type="spellStart"/>
+      <w:r>
+        <w:rPr>
+          <w:color w:val="000000" w:themeColor="text1"/>
+        </w:rPr>
+        <w:t>suppi</w:t>
+      </w:r>
+      <w:proofErr w:type="spellEnd"/>
+      <w:r>
+        <w:rPr>
+          <w:color w:val="000000" w:themeColor="text1"/>
+        </w:rPr>
+        <w:t xml:space="preserve">$ </w:t>
+      </w:r>
+      <w:proofErr w:type="spellStart"/>
+      <w:r>
+        <w:rPr>
+          <w:color w:val="000000" w:themeColor="text1"/>
+        </w:rPr>
+        <w:t>git</w:t>
+      </w:r>
+      <w:proofErr w:type="spellEnd"/>
+      <w:r>
+        <w:rPr>
+          <w:color w:val="000000" w:themeColor="text1"/>
+        </w:rPr>
+        <w:t xml:space="preserve"> add file2.txt</w:t>
+      </w:r>
+    </w:p>
+    <w:p>
+      <w:pPr>
+        <w:pStyle w:val="ListParagraph"/>
+        <w:ind w:left="1080"/>
+        <w:rPr>
+          <w:color w:val="000000" w:themeColor="text1"/>
+        </w:rPr>
+      </w:pPr>
+      <w:proofErr w:type="spellStart"/>
       <w:r>
         <w:rPr>
           <w:color w:val="000000" w:themeColor="text1"/>
@@ -2732,22 +3819,52 @@
         </w:rPr>
         <w:t>:midtermgit</w:t>
       </w:r>
-      <w:proofErr w:type="gramEnd"/>
-      <w:r>
-        <w:rPr>
-          <w:color w:val="000000" w:themeColor="text1"/>
-        </w:rPr>
-        <w:t xml:space="preserve"> suppi$ git diff file2.txt</w:t>
-      </w:r>
-    </w:p>
-    <w:p>
-      <w:pPr>
-        <w:pStyle w:val="ListParagraph"/>
-        <w:ind w:left="1080"/>
-        <w:rPr>
-          <w:color w:val="000000" w:themeColor="text1"/>
-        </w:rPr>
-      </w:pPr>
+      <w:proofErr w:type="spellEnd"/>
+      <w:proofErr w:type="gramEnd"/>
+      <w:r>
+        <w:rPr>
+          <w:color w:val="000000" w:themeColor="text1"/>
+        </w:rPr>
+        <w:t xml:space="preserve"> </w:t>
+      </w:r>
+      <w:proofErr w:type="spellStart"/>
+      <w:r>
+        <w:rPr>
+          <w:color w:val="000000" w:themeColor="text1"/>
+        </w:rPr>
+        <w:t>suppi</w:t>
+      </w:r>
+      <w:proofErr w:type="spellEnd"/>
+      <w:r>
+        <w:rPr>
+          <w:color w:val="000000" w:themeColor="text1"/>
+        </w:rPr>
+        <w:t xml:space="preserve">$ </w:t>
+      </w:r>
+      <w:proofErr w:type="spellStart"/>
+      <w:r>
+        <w:rPr>
+          <w:color w:val="000000" w:themeColor="text1"/>
+        </w:rPr>
+        <w:t>git</w:t>
+      </w:r>
+      <w:proofErr w:type="spellEnd"/>
+      <w:r>
+        <w:rPr>
+          <w:color w:val="000000" w:themeColor="text1"/>
+        </w:rPr>
+        <w:t xml:space="preserve"> diff file2.txt</w:t>
+      </w:r>
+    </w:p>
+    <w:p>
+      <w:pPr>
+        <w:pStyle w:val="ListParagraph"/>
+        <w:ind w:left="1080"/>
+        <w:rPr>
+          <w:color w:val="000000" w:themeColor="text1"/>
+        </w:rPr>
+      </w:pPr>
+      <w:proofErr w:type="spellStart"/>
       <w:r>
         <w:rPr>
           <w:color w:val="000000" w:themeColor="text1"/>
@@ -2761,22 +3878,52 @@
         </w:rPr>
         <w:t>:midtermgit</w:t>
       </w:r>
-      <w:proofErr w:type="gramEnd"/>
-      <w:r>
-        <w:rPr>
-          <w:color w:val="000000" w:themeColor="text1"/>
-        </w:rPr>
-        <w:t xml:space="preserve"> suppi$ git add file2.txt</w:t>
-      </w:r>
-    </w:p>
-    <w:p>
-      <w:pPr>
-        <w:pStyle w:val="ListParagraph"/>
-        <w:ind w:left="1080"/>
-        <w:rPr>
-          <w:color w:val="000000" w:themeColor="text1"/>
-        </w:rPr>
-      </w:pPr>
+      <w:proofErr w:type="spellEnd"/>
+      <w:proofErr w:type="gramEnd"/>
+      <w:r>
+        <w:rPr>
+          <w:color w:val="000000" w:themeColor="text1"/>
+        </w:rPr>
+        <w:t xml:space="preserve"> </w:t>
+      </w:r>
+      <w:proofErr w:type="spellStart"/>
+      <w:r>
+        <w:rPr>
+          <w:color w:val="000000" w:themeColor="text1"/>
+        </w:rPr>
+        <w:t>suppi</w:t>
+      </w:r>
+      <w:proofErr w:type="spellEnd"/>
+      <w:r>
+        <w:rPr>
+          <w:color w:val="000000" w:themeColor="text1"/>
+        </w:rPr>
+        <w:t xml:space="preserve">$ </w:t>
+      </w:r>
+      <w:proofErr w:type="spellStart"/>
+      <w:r>
+        <w:rPr>
+          <w:color w:val="000000" w:themeColor="text1"/>
+        </w:rPr>
+        <w:t>git</w:t>
+      </w:r>
+      <w:proofErr w:type="spellEnd"/>
+      <w:r>
+        <w:rPr>
+          <w:color w:val="000000" w:themeColor="text1"/>
+        </w:rPr>
+        <w:t xml:space="preserve"> add file2.txt</w:t>
+      </w:r>
+    </w:p>
+    <w:p>
+      <w:pPr>
+        <w:pStyle w:val="ListParagraph"/>
+        <w:ind w:left="1080"/>
+        <w:rPr>
+          <w:color w:val="000000" w:themeColor="text1"/>
+        </w:rPr>
+      </w:pPr>
+      <w:proofErr w:type="spellStart"/>
       <w:r>
         <w:rPr>
           <w:color w:val="000000" w:themeColor="text1"/>
@@ -2790,22 +3937,52 @@
         </w:rPr>
         <w:t>:midtermgit</w:t>
       </w:r>
-      <w:proofErr w:type="gramEnd"/>
-      <w:r>
-        <w:rPr>
-          <w:color w:val="000000" w:themeColor="text1"/>
-        </w:rPr>
-        <w:t xml:space="preserve"> suppi$ git diff file2.txt</w:t>
-      </w:r>
-    </w:p>
-    <w:p>
-      <w:pPr>
-        <w:pStyle w:val="ListParagraph"/>
-        <w:ind w:left="1080"/>
-        <w:rPr>
-          <w:color w:val="000000" w:themeColor="text1"/>
-        </w:rPr>
-      </w:pPr>
+      <w:proofErr w:type="spellEnd"/>
+      <w:proofErr w:type="gramEnd"/>
+      <w:r>
+        <w:rPr>
+          <w:color w:val="000000" w:themeColor="text1"/>
+        </w:rPr>
+        <w:t xml:space="preserve"> </w:t>
+      </w:r>
+      <w:proofErr w:type="spellStart"/>
+      <w:r>
+        <w:rPr>
+          <w:color w:val="000000" w:themeColor="text1"/>
+        </w:rPr>
+        <w:t>suppi</w:t>
+      </w:r>
+      <w:proofErr w:type="spellEnd"/>
+      <w:r>
+        <w:rPr>
+          <w:color w:val="000000" w:themeColor="text1"/>
+        </w:rPr>
+        <w:t xml:space="preserve">$ </w:t>
+      </w:r>
+      <w:proofErr w:type="spellStart"/>
+      <w:r>
+        <w:rPr>
+          <w:color w:val="000000" w:themeColor="text1"/>
+        </w:rPr>
+        <w:t>git</w:t>
+      </w:r>
+      <w:proofErr w:type="spellEnd"/>
+      <w:r>
+        <w:rPr>
+          <w:color w:val="000000" w:themeColor="text1"/>
+        </w:rPr>
+        <w:t xml:space="preserve"> diff file2.txt</w:t>
+      </w:r>
+    </w:p>
+    <w:p>
+      <w:pPr>
+        <w:pStyle w:val="ListParagraph"/>
+        <w:ind w:left="1080"/>
+        <w:rPr>
+          <w:color w:val="000000" w:themeColor="text1"/>
+        </w:rPr>
+      </w:pPr>
+      <w:proofErr w:type="spellStart"/>
       <w:r>
         <w:rPr>
           <w:color w:val="000000" w:themeColor="text1"/>
@@ -2819,12 +3996,41 @@
         </w:rPr>
         <w:t>:midtermgit</w:t>
       </w:r>
-      <w:proofErr w:type="gramEnd"/>
-      <w:r>
-        <w:rPr>
-          <w:color w:val="000000" w:themeColor="text1"/>
-        </w:rPr>
-        <w:t xml:space="preserve"> suppi$ git status</w:t>
+      <w:proofErr w:type="spellEnd"/>
+      <w:proofErr w:type="gramEnd"/>
+      <w:r>
+        <w:rPr>
+          <w:color w:val="000000" w:themeColor="text1"/>
+        </w:rPr>
+        <w:t xml:space="preserve"> </w:t>
+      </w:r>
+      <w:proofErr w:type="spellStart"/>
+      <w:r>
+        <w:rPr>
+          <w:color w:val="000000" w:themeColor="text1"/>
+        </w:rPr>
+        <w:t>suppi</w:t>
+      </w:r>
+      <w:proofErr w:type="spellEnd"/>
+      <w:r>
+        <w:rPr>
+          <w:color w:val="000000" w:themeColor="text1"/>
+        </w:rPr>
+        <w:t xml:space="preserve">$ </w:t>
+      </w:r>
+      <w:proofErr w:type="spellStart"/>
+      <w:r>
+        <w:rPr>
+          <w:color w:val="000000" w:themeColor="text1"/>
+        </w:rPr>
+        <w:t>git</w:t>
+      </w:r>
+      <w:proofErr w:type="spellEnd"/>
+      <w:r>
+        <w:rPr>
+          <w:color w:val="000000" w:themeColor="text1"/>
+        </w:rPr>
+        <w:t xml:space="preserve"> status</w:t>
       </w:r>
     </w:p>
     <w:p>
@@ -2913,7 +4119,35 @@
         <w:rPr>
           <w:color w:val="000000" w:themeColor="text1"/>
         </w:rPr>
-        <w:t xml:space="preserve"> "git reset HEAD &lt;file&gt;..." to unstage)</w:t>
+        <w:t xml:space="preserve"> "</w:t>
+      </w:r>
+      <w:proofErr w:type="spellStart"/>
+      <w:r>
+        <w:rPr>
+          <w:color w:val="000000" w:themeColor="text1"/>
+        </w:rPr>
+        <w:t>git</w:t>
+      </w:r>
+      <w:proofErr w:type="spellEnd"/>
+      <w:r>
+        <w:rPr>
+          <w:color w:val="000000" w:themeColor="text1"/>
+        </w:rPr>
+        <w:t xml:space="preserve"> reset HEAD &lt;file&gt;..." to </w:t>
+      </w:r>
+      <w:proofErr w:type="spellStart"/>
+      <w:r>
+        <w:rPr>
+          <w:color w:val="000000" w:themeColor="text1"/>
+        </w:rPr>
+        <w:t>unstage</w:t>
+      </w:r>
+      <w:proofErr w:type="spellEnd"/>
+      <w:r>
+        <w:rPr>
+          <w:color w:val="000000" w:themeColor="text1"/>
+        </w:rPr>
+        <w:t>)</w:t>
       </w:r>
     </w:p>
     <w:p>
@@ -3057,7 +4291,21 @@
         <w:rPr>
           <w:color w:val="000000" w:themeColor="text1"/>
         </w:rPr>
-        <w:t xml:space="preserve"> "git add &lt;file&gt;..." to include in what will be committed)</w:t>
+        <w:t xml:space="preserve"> "</w:t>
+      </w:r>
+      <w:proofErr w:type="spellStart"/>
+      <w:r>
+        <w:rPr>
+          <w:color w:val="000000" w:themeColor="text1"/>
+        </w:rPr>
+        <w:t>git</w:t>
+      </w:r>
+      <w:proofErr w:type="spellEnd"/>
+      <w:r>
+        <w:rPr>
+          <w:color w:val="000000" w:themeColor="text1"/>
+        </w:rPr>
+        <w:t xml:space="preserve"> add &lt;file&gt;..." to include in what will be committed)</w:t>
       </w:r>
     </w:p>
     <w:p>
@@ -3105,6 +4353,7 @@
           <w:color w:val="000000" w:themeColor="text1"/>
         </w:rPr>
       </w:pPr>
+      <w:proofErr w:type="spellStart"/>
       <w:r>
         <w:rPr>
           <w:color w:val="000000" w:themeColor="text1"/>
@@ -3118,22 +4367,52 @@
         </w:rPr>
         <w:t>:midtermgit</w:t>
       </w:r>
-      <w:proofErr w:type="gramEnd"/>
-      <w:r>
-        <w:rPr>
-          <w:color w:val="000000" w:themeColor="text1"/>
-        </w:rPr>
-        <w:t xml:space="preserve"> suppi$ git add file2.txt</w:t>
-      </w:r>
-    </w:p>
-    <w:p>
-      <w:pPr>
-        <w:pStyle w:val="ListParagraph"/>
-        <w:ind w:left="1080"/>
-        <w:rPr>
-          <w:color w:val="000000" w:themeColor="text1"/>
-        </w:rPr>
-      </w:pPr>
+      <w:proofErr w:type="spellEnd"/>
+      <w:proofErr w:type="gramEnd"/>
+      <w:r>
+        <w:rPr>
+          <w:color w:val="000000" w:themeColor="text1"/>
+        </w:rPr>
+        <w:t xml:space="preserve"> </w:t>
+      </w:r>
+      <w:proofErr w:type="spellStart"/>
+      <w:r>
+        <w:rPr>
+          <w:color w:val="000000" w:themeColor="text1"/>
+        </w:rPr>
+        <w:t>suppi</w:t>
+      </w:r>
+      <w:proofErr w:type="spellEnd"/>
+      <w:r>
+        <w:rPr>
+          <w:color w:val="000000" w:themeColor="text1"/>
+        </w:rPr>
+        <w:t xml:space="preserve">$ </w:t>
+      </w:r>
+      <w:proofErr w:type="spellStart"/>
+      <w:r>
+        <w:rPr>
+          <w:color w:val="000000" w:themeColor="text1"/>
+        </w:rPr>
+        <w:t>git</w:t>
+      </w:r>
+      <w:proofErr w:type="spellEnd"/>
+      <w:r>
+        <w:rPr>
+          <w:color w:val="000000" w:themeColor="text1"/>
+        </w:rPr>
+        <w:t xml:space="preserve"> add file2.txt</w:t>
+      </w:r>
+    </w:p>
+    <w:p>
+      <w:pPr>
+        <w:pStyle w:val="ListParagraph"/>
+        <w:ind w:left="1080"/>
+        <w:rPr>
+          <w:color w:val="000000" w:themeColor="text1"/>
+        </w:rPr>
+      </w:pPr>
+      <w:proofErr w:type="spellStart"/>
       <w:r>
         <w:rPr>
           <w:color w:val="000000" w:themeColor="text1"/>
@@ -3147,22 +4426,52 @@
         </w:rPr>
         <w:t>:midtermgit</w:t>
       </w:r>
-      <w:proofErr w:type="gramEnd"/>
-      <w:r>
-        <w:rPr>
-          <w:color w:val="000000" w:themeColor="text1"/>
-        </w:rPr>
-        <w:t xml:space="preserve"> suppi$ git diff file2.txt</w:t>
-      </w:r>
-    </w:p>
-    <w:p>
-      <w:pPr>
-        <w:pStyle w:val="ListParagraph"/>
-        <w:ind w:left="1080"/>
-        <w:rPr>
-          <w:color w:val="000000" w:themeColor="text1"/>
-        </w:rPr>
-      </w:pPr>
+      <w:proofErr w:type="spellEnd"/>
+      <w:proofErr w:type="gramEnd"/>
+      <w:r>
+        <w:rPr>
+          <w:color w:val="000000" w:themeColor="text1"/>
+        </w:rPr>
+        <w:t xml:space="preserve"> </w:t>
+      </w:r>
+      <w:proofErr w:type="spellStart"/>
+      <w:r>
+        <w:rPr>
+          <w:color w:val="000000" w:themeColor="text1"/>
+        </w:rPr>
+        <w:t>suppi</w:t>
+      </w:r>
+      <w:proofErr w:type="spellEnd"/>
+      <w:r>
+        <w:rPr>
+          <w:color w:val="000000" w:themeColor="text1"/>
+        </w:rPr>
+        <w:t xml:space="preserve">$ </w:t>
+      </w:r>
+      <w:proofErr w:type="spellStart"/>
+      <w:r>
+        <w:rPr>
+          <w:color w:val="000000" w:themeColor="text1"/>
+        </w:rPr>
+        <w:t>git</w:t>
+      </w:r>
+      <w:proofErr w:type="spellEnd"/>
+      <w:r>
+        <w:rPr>
+          <w:color w:val="000000" w:themeColor="text1"/>
+        </w:rPr>
+        <w:t xml:space="preserve"> diff file2.txt</w:t>
+      </w:r>
+    </w:p>
+    <w:p>
+      <w:pPr>
+        <w:pStyle w:val="ListParagraph"/>
+        <w:ind w:left="1080"/>
+        <w:rPr>
+          <w:color w:val="000000" w:themeColor="text1"/>
+        </w:rPr>
+      </w:pPr>
+      <w:proofErr w:type="spellStart"/>
       <w:r>
         <w:rPr>
           <w:color w:val="000000" w:themeColor="text1"/>
@@ -3176,12 +4485,41 @@
         </w:rPr>
         <w:t>:midtermgit</w:t>
       </w:r>
-      <w:proofErr w:type="gramEnd"/>
-      <w:r>
-        <w:rPr>
-          <w:color w:val="000000" w:themeColor="text1"/>
-        </w:rPr>
-        <w:t xml:space="preserve"> suppi$ git status</w:t>
+      <w:proofErr w:type="spellEnd"/>
+      <w:proofErr w:type="gramEnd"/>
+      <w:r>
+        <w:rPr>
+          <w:color w:val="000000" w:themeColor="text1"/>
+        </w:rPr>
+        <w:t xml:space="preserve"> </w:t>
+      </w:r>
+      <w:proofErr w:type="spellStart"/>
+      <w:r>
+        <w:rPr>
+          <w:color w:val="000000" w:themeColor="text1"/>
+        </w:rPr>
+        <w:t>suppi</w:t>
+      </w:r>
+      <w:proofErr w:type="spellEnd"/>
+      <w:r>
+        <w:rPr>
+          <w:color w:val="000000" w:themeColor="text1"/>
+        </w:rPr>
+        <w:t xml:space="preserve">$ </w:t>
+      </w:r>
+      <w:proofErr w:type="spellStart"/>
+      <w:r>
+        <w:rPr>
+          <w:color w:val="000000" w:themeColor="text1"/>
+        </w:rPr>
+        <w:t>git</w:t>
+      </w:r>
+      <w:proofErr w:type="spellEnd"/>
+      <w:r>
+        <w:rPr>
+          <w:color w:val="000000" w:themeColor="text1"/>
+        </w:rPr>
+        <w:t xml:space="preserve"> status</w:t>
       </w:r>
     </w:p>
     <w:p>
@@ -3270,7 +4608,35 @@
         <w:rPr>
           <w:color w:val="000000" w:themeColor="text1"/>
         </w:rPr>
-        <w:t xml:space="preserve"> "git reset HEAD &lt;file&gt;..." to unstage)</w:t>
+        <w:t xml:space="preserve"> "</w:t>
+      </w:r>
+      <w:proofErr w:type="spellStart"/>
+      <w:r>
+        <w:rPr>
+          <w:color w:val="000000" w:themeColor="text1"/>
+        </w:rPr>
+        <w:t>git</w:t>
+      </w:r>
+      <w:proofErr w:type="spellEnd"/>
+      <w:r>
+        <w:rPr>
+          <w:color w:val="000000" w:themeColor="text1"/>
+        </w:rPr>
+        <w:t xml:space="preserve"> reset HEAD &lt;file&gt;..." to </w:t>
+      </w:r>
+      <w:proofErr w:type="spellStart"/>
+      <w:r>
+        <w:rPr>
+          <w:color w:val="000000" w:themeColor="text1"/>
+        </w:rPr>
+        <w:t>unstage</w:t>
+      </w:r>
+      <w:proofErr w:type="spellEnd"/>
+      <w:r>
+        <w:rPr>
+          <w:color w:val="000000" w:themeColor="text1"/>
+        </w:rPr>
+        <w:t>)</w:t>
       </w:r>
     </w:p>
     <w:p>
@@ -3414,7 +4780,21 @@
         <w:rPr>
           <w:color w:val="000000" w:themeColor="text1"/>
         </w:rPr>
-        <w:t xml:space="preserve"> "git add &lt;file&gt;..." to include in what will be committed)</w:t>
+        <w:t xml:space="preserve"> "</w:t>
+      </w:r>
+      <w:proofErr w:type="spellStart"/>
+      <w:r>
+        <w:rPr>
+          <w:color w:val="000000" w:themeColor="text1"/>
+        </w:rPr>
+        <w:t>git</w:t>
+      </w:r>
+      <w:proofErr w:type="spellEnd"/>
+      <w:r>
+        <w:rPr>
+          <w:color w:val="000000" w:themeColor="text1"/>
+        </w:rPr>
+        <w:t xml:space="preserve"> add &lt;file&gt;..." to include in what will be committed)</w:t>
       </w:r>
     </w:p>
     <w:p>
@@ -3462,6 +4842,7 @@
           <w:color w:val="000000" w:themeColor="text1"/>
         </w:rPr>
       </w:pPr>
+      <w:proofErr w:type="spellStart"/>
       <w:r>
         <w:rPr>
           <w:color w:val="000000" w:themeColor="text1"/>
@@ -3475,12 +4856,41 @@
         </w:rPr>
         <w:t>:midtermgit</w:t>
       </w:r>
-      <w:proofErr w:type="gramEnd"/>
-      <w:r>
-        <w:rPr>
-          <w:color w:val="000000" w:themeColor="text1"/>
-        </w:rPr>
-        <w:t xml:space="preserve"> suppi$ git commit -m 'new changes made'</w:t>
+      <w:proofErr w:type="spellEnd"/>
+      <w:proofErr w:type="gramEnd"/>
+      <w:r>
+        <w:rPr>
+          <w:color w:val="000000" w:themeColor="text1"/>
+        </w:rPr>
+        <w:t xml:space="preserve"> </w:t>
+      </w:r>
+      <w:proofErr w:type="spellStart"/>
+      <w:r>
+        <w:rPr>
+          <w:color w:val="000000" w:themeColor="text1"/>
+        </w:rPr>
+        <w:t>suppi</w:t>
+      </w:r>
+      <w:proofErr w:type="spellEnd"/>
+      <w:r>
+        <w:rPr>
+          <w:color w:val="000000" w:themeColor="text1"/>
+        </w:rPr>
+        <w:t xml:space="preserve">$ </w:t>
+      </w:r>
+      <w:proofErr w:type="spellStart"/>
+      <w:r>
+        <w:rPr>
+          <w:color w:val="000000" w:themeColor="text1"/>
+        </w:rPr>
+        <w:t>git</w:t>
+      </w:r>
+      <w:proofErr w:type="spellEnd"/>
+      <w:r>
+        <w:rPr>
+          <w:color w:val="000000" w:themeColor="text1"/>
+        </w:rPr>
+        <w:t xml:space="preserve"> commit -m 'new changes made'</w:t>
       </w:r>
     </w:p>
     <w:p>
@@ -3607,6 +5017,7 @@
           <w:color w:val="000000" w:themeColor="text1"/>
         </w:rPr>
       </w:pPr>
+      <w:proofErr w:type="spellStart"/>
       <w:r>
         <w:rPr>
           <w:color w:val="000000" w:themeColor="text1"/>
@@ -3620,22 +5031,52 @@
         </w:rPr>
         <w:t>:midtermgit</w:t>
       </w:r>
-      <w:proofErr w:type="gramEnd"/>
-      <w:r>
-        <w:rPr>
-          <w:color w:val="000000" w:themeColor="text1"/>
-        </w:rPr>
-        <w:t xml:space="preserve"> suppi$ git diff file2.txt</w:t>
-      </w:r>
-    </w:p>
-    <w:p>
-      <w:pPr>
-        <w:pStyle w:val="ListParagraph"/>
-        <w:ind w:left="1080"/>
-        <w:rPr>
-          <w:color w:val="000000" w:themeColor="text1"/>
-        </w:rPr>
-      </w:pPr>
+      <w:proofErr w:type="spellEnd"/>
+      <w:proofErr w:type="gramEnd"/>
+      <w:r>
+        <w:rPr>
+          <w:color w:val="000000" w:themeColor="text1"/>
+        </w:rPr>
+        <w:t xml:space="preserve"> </w:t>
+      </w:r>
+      <w:proofErr w:type="spellStart"/>
+      <w:r>
+        <w:rPr>
+          <w:color w:val="000000" w:themeColor="text1"/>
+        </w:rPr>
+        <w:t>suppi</w:t>
+      </w:r>
+      <w:proofErr w:type="spellEnd"/>
+      <w:r>
+        <w:rPr>
+          <w:color w:val="000000" w:themeColor="text1"/>
+        </w:rPr>
+        <w:t xml:space="preserve">$ </w:t>
+      </w:r>
+      <w:proofErr w:type="spellStart"/>
+      <w:r>
+        <w:rPr>
+          <w:color w:val="000000" w:themeColor="text1"/>
+        </w:rPr>
+        <w:t>git</w:t>
+      </w:r>
+      <w:proofErr w:type="spellEnd"/>
+      <w:r>
+        <w:rPr>
+          <w:color w:val="000000" w:themeColor="text1"/>
+        </w:rPr>
+        <w:t xml:space="preserve"> diff file2.txt</w:t>
+      </w:r>
+    </w:p>
+    <w:p>
+      <w:pPr>
+        <w:pStyle w:val="ListParagraph"/>
+        <w:ind w:left="1080"/>
+        <w:rPr>
+          <w:color w:val="000000" w:themeColor="text1"/>
+        </w:rPr>
+      </w:pPr>
+      <w:proofErr w:type="spellStart"/>
       <w:r>
         <w:rPr>
           <w:color w:val="000000" w:themeColor="text1"/>
@@ -3649,12 +5090,41 @@
         </w:rPr>
         <w:t>:midtermgit</w:t>
       </w:r>
-      <w:proofErr w:type="gramEnd"/>
-      <w:r>
-        <w:rPr>
-          <w:color w:val="000000" w:themeColor="text1"/>
-        </w:rPr>
-        <w:t xml:space="preserve"> suppi$ git status</w:t>
+      <w:proofErr w:type="spellEnd"/>
+      <w:proofErr w:type="gramEnd"/>
+      <w:r>
+        <w:rPr>
+          <w:color w:val="000000" w:themeColor="text1"/>
+        </w:rPr>
+        <w:t xml:space="preserve"> </w:t>
+      </w:r>
+      <w:proofErr w:type="spellStart"/>
+      <w:r>
+        <w:rPr>
+          <w:color w:val="000000" w:themeColor="text1"/>
+        </w:rPr>
+        <w:t>suppi</w:t>
+      </w:r>
+      <w:proofErr w:type="spellEnd"/>
+      <w:r>
+        <w:rPr>
+          <w:color w:val="000000" w:themeColor="text1"/>
+        </w:rPr>
+        <w:t xml:space="preserve">$ </w:t>
+      </w:r>
+      <w:proofErr w:type="spellStart"/>
+      <w:r>
+        <w:rPr>
+          <w:color w:val="000000" w:themeColor="text1"/>
+        </w:rPr>
+        <w:t>git</w:t>
+      </w:r>
+      <w:proofErr w:type="spellEnd"/>
+      <w:r>
+        <w:rPr>
+          <w:color w:val="000000" w:themeColor="text1"/>
+        </w:rPr>
+        <w:t xml:space="preserve"> status</w:t>
       </w:r>
     </w:p>
     <w:p>
@@ -3743,7 +5213,21 @@
         <w:rPr>
           <w:color w:val="000000" w:themeColor="text1"/>
         </w:rPr>
-        <w:t xml:space="preserve"> "git add &lt;file&gt;..." to include in what will be committed)</w:t>
+        <w:t xml:space="preserve"> "</w:t>
+      </w:r>
+      <w:proofErr w:type="spellStart"/>
+      <w:r>
+        <w:rPr>
+          <w:color w:val="000000" w:themeColor="text1"/>
+        </w:rPr>
+        <w:t>git</w:t>
+      </w:r>
+      <w:proofErr w:type="spellEnd"/>
+      <w:r>
+        <w:rPr>
+          <w:color w:val="000000" w:themeColor="text1"/>
+        </w:rPr>
+        <w:t xml:space="preserve"> add &lt;file&gt;..." to include in what will be committed)</w:t>
       </w:r>
     </w:p>
     <w:p>
@@ -3803,17 +5287,32 @@
         <w:rPr>
           <w:color w:val="000000" w:themeColor="text1"/>
         </w:rPr>
-        <w:t xml:space="preserve"> added to commit but untracked files present (use "git add" to track)</w:t>
-      </w:r>
-    </w:p>
-    <w:p>
-      <w:pPr>
-        <w:pStyle w:val="ListParagraph"/>
-        <w:ind w:left="1080"/>
-        <w:rPr>
-          <w:color w:val="000000" w:themeColor="text1"/>
-        </w:rPr>
-      </w:pPr>
+        <w:t xml:space="preserve"> added to commit but untracked files present (use "</w:t>
+      </w:r>
+      <w:proofErr w:type="spellStart"/>
+      <w:r>
+        <w:rPr>
+          <w:color w:val="000000" w:themeColor="text1"/>
+        </w:rPr>
+        <w:t>git</w:t>
+      </w:r>
+      <w:proofErr w:type="spellEnd"/>
+      <w:r>
+        <w:rPr>
+          <w:color w:val="000000" w:themeColor="text1"/>
+        </w:rPr>
+        <w:t xml:space="preserve"> add" to track)</w:t>
+      </w:r>
+    </w:p>
+    <w:p>
+      <w:pPr>
+        <w:pStyle w:val="ListParagraph"/>
+        <w:ind w:left="1080"/>
+        <w:rPr>
+          <w:color w:val="000000" w:themeColor="text1"/>
+        </w:rPr>
+      </w:pPr>
+      <w:proofErr w:type="spellStart"/>
       <w:r>
         <w:rPr>
           <w:color w:val="000000" w:themeColor="text1"/>
@@ -3827,13 +5326,1269 @@
         </w:rPr>
         <w:t>:midtermgit</w:t>
       </w:r>
-      <w:proofErr w:type="gramEnd"/>
-      <w:r>
-        <w:rPr>
-          <w:color w:val="000000" w:themeColor="text1"/>
-        </w:rPr>
-        <w:t xml:space="preserve"> suppi$</w:t>
-      </w:r>
+      <w:proofErr w:type="spellEnd"/>
+      <w:proofErr w:type="gramEnd"/>
+      <w:r>
+        <w:rPr>
+          <w:color w:val="000000" w:themeColor="text1"/>
+        </w:rPr>
+        <w:t xml:space="preserve"> </w:t>
+      </w:r>
+      <w:proofErr w:type="spellStart"/>
+      <w:r>
+        <w:rPr>
+          <w:color w:val="000000" w:themeColor="text1"/>
+        </w:rPr>
+        <w:t>suppi</w:t>
+      </w:r>
+      <w:proofErr w:type="spellEnd"/>
+      <w:r>
+        <w:rPr>
+          <w:color w:val="000000" w:themeColor="text1"/>
+        </w:rPr>
+        <w:t>$</w:t>
+      </w:r>
+    </w:p>
+    <w:p>
+      <w:pPr>
+        <w:pStyle w:val="ListParagraph"/>
+        <w:ind w:left="1080"/>
+        <w:rPr>
+          <w:color w:val="000000" w:themeColor="text1"/>
+        </w:rPr>
+      </w:pPr>
+      <w:proofErr w:type="spellStart"/>
+      <w:r>
+        <w:rPr>
+          <w:color w:val="000000" w:themeColor="text1"/>
+        </w:rPr>
+        <w:t>SUPRIYAs-MacBook-Pro</w:t>
+      </w:r>
+      <w:proofErr w:type="gramStart"/>
+      <w:r>
+        <w:rPr>
+          <w:color w:val="000000" w:themeColor="text1"/>
+        </w:rPr>
+        <w:t>:midtermgit</w:t>
+      </w:r>
+      <w:proofErr w:type="spellEnd"/>
+      <w:proofErr w:type="gramEnd"/>
+      <w:r>
+        <w:rPr>
+          <w:color w:val="000000" w:themeColor="text1"/>
+        </w:rPr>
+        <w:t xml:space="preserve"> </w:t>
+      </w:r>
+      <w:proofErr w:type="spellStart"/>
+      <w:r>
+        <w:rPr>
+          <w:color w:val="000000" w:themeColor="text1"/>
+        </w:rPr>
+        <w:t>suppi</w:t>
+      </w:r>
+      <w:proofErr w:type="spellEnd"/>
+      <w:r>
+        <w:rPr>
+          <w:color w:val="000000" w:themeColor="text1"/>
+        </w:rPr>
+        <w:t>$ touch .</w:t>
+      </w:r>
+      <w:proofErr w:type="spellStart"/>
+      <w:r>
+        <w:rPr>
+          <w:color w:val="000000" w:themeColor="text1"/>
+        </w:rPr>
+        <w:t>gitignore</w:t>
+      </w:r>
+      <w:proofErr w:type="spellEnd"/>
+    </w:p>
+    <w:p>
+      <w:pPr>
+        <w:pStyle w:val="ListParagraph"/>
+        <w:ind w:left="1080"/>
+        <w:rPr>
+          <w:color w:val="000000" w:themeColor="text1"/>
+        </w:rPr>
+      </w:pPr>
+      <w:proofErr w:type="spellStart"/>
+      <w:r>
+        <w:rPr>
+          <w:color w:val="000000" w:themeColor="text1"/>
+        </w:rPr>
+        <w:t>SUPRIYAs-MacBook-Pro</w:t>
+      </w:r>
+      <w:proofErr w:type="gramStart"/>
+      <w:r>
+        <w:rPr>
+          <w:color w:val="000000" w:themeColor="text1"/>
+        </w:rPr>
+        <w:t>:midtermgit</w:t>
+      </w:r>
+      <w:proofErr w:type="spellEnd"/>
+      <w:proofErr w:type="gramEnd"/>
+      <w:r>
+        <w:rPr>
+          <w:color w:val="000000" w:themeColor="text1"/>
+        </w:rPr>
+        <w:t xml:space="preserve"> </w:t>
+      </w:r>
+      <w:proofErr w:type="spellStart"/>
+      <w:r>
+        <w:rPr>
+          <w:color w:val="000000" w:themeColor="text1"/>
+        </w:rPr>
+        <w:t>suppi</w:t>
+      </w:r>
+      <w:proofErr w:type="spellEnd"/>
+      <w:r>
+        <w:rPr>
+          <w:color w:val="000000" w:themeColor="text1"/>
+        </w:rPr>
+        <w:t xml:space="preserve">$ </w:t>
+      </w:r>
+      <w:proofErr w:type="spellStart"/>
+      <w:r>
+        <w:rPr>
+          <w:color w:val="000000" w:themeColor="text1"/>
+        </w:rPr>
+        <w:t>ls</w:t>
+      </w:r>
+      <w:proofErr w:type="spellEnd"/>
+    </w:p>
+    <w:p>
+      <w:pPr>
+        <w:pStyle w:val="ListParagraph"/>
+        <w:ind w:left="1080"/>
+        <w:rPr>
+          <w:color w:val="000000" w:themeColor="text1"/>
+        </w:rPr>
+      </w:pPr>
+      <w:r>
+        <w:rPr>
+          <w:color w:val="000000" w:themeColor="text1"/>
+        </w:rPr>
+        <w:t>Answersgitmidterm.docx</w:t>
+      </w:r>
+    </w:p>
+    <w:p>
+      <w:pPr>
+        <w:pStyle w:val="ListParagraph"/>
+        <w:ind w:left="1080"/>
+        <w:rPr>
+          <w:color w:val="000000" w:themeColor="text1"/>
+        </w:rPr>
+      </w:pPr>
+      <w:r>
+        <w:rPr>
+          <w:color w:val="000000" w:themeColor="text1"/>
+        </w:rPr>
+        <w:t>README.md</w:t>
+      </w:r>
+    </w:p>
+    <w:p>
+      <w:pPr>
+        <w:pStyle w:val="ListParagraph"/>
+        <w:ind w:left="1080"/>
+        <w:rPr>
+          <w:color w:val="000000" w:themeColor="text1"/>
+        </w:rPr>
+      </w:pPr>
+      <w:r>
+        <w:rPr>
+          <w:color w:val="000000" w:themeColor="text1"/>
+        </w:rPr>
+        <w:t>SWE 525 GIT Version Control Mid Term Exam 08.docx</w:t>
+      </w:r>
+    </w:p>
+    <w:p>
+      <w:pPr>
+        <w:pStyle w:val="ListParagraph"/>
+        <w:ind w:left="1080"/>
+        <w:rPr>
+          <w:color w:val="000000" w:themeColor="text1"/>
+        </w:rPr>
+      </w:pPr>
+      <w:proofErr w:type="gramStart"/>
+      <w:r>
+        <w:rPr>
+          <w:color w:val="000000" w:themeColor="text1"/>
+        </w:rPr>
+        <w:t>file1</w:t>
+      </w:r>
+      <w:proofErr w:type="gramEnd"/>
+    </w:p>
+    <w:p>
+      <w:pPr>
+        <w:pStyle w:val="ListParagraph"/>
+        <w:ind w:left="1080"/>
+        <w:rPr>
+          <w:color w:val="000000" w:themeColor="text1"/>
+        </w:rPr>
+      </w:pPr>
+      <w:proofErr w:type="gramStart"/>
+      <w:r>
+        <w:rPr>
+          <w:color w:val="000000" w:themeColor="text1"/>
+        </w:rPr>
+        <w:t>file2.txt</w:t>
+      </w:r>
+      <w:proofErr w:type="gramEnd"/>
+    </w:p>
+    <w:p>
+      <w:pPr>
+        <w:pStyle w:val="ListParagraph"/>
+        <w:ind w:left="1080"/>
+        <w:rPr>
+          <w:color w:val="000000" w:themeColor="text1"/>
+        </w:rPr>
+      </w:pPr>
+      <w:proofErr w:type="spellStart"/>
+      <w:r>
+        <w:rPr>
+          <w:color w:val="000000" w:themeColor="text1"/>
+        </w:rPr>
+        <w:t>SUPRIYAs-MacBook-Pro</w:t>
+      </w:r>
+      <w:proofErr w:type="gramStart"/>
+      <w:r>
+        <w:rPr>
+          <w:color w:val="000000" w:themeColor="text1"/>
+        </w:rPr>
+        <w:t>:midtermgit</w:t>
+      </w:r>
+      <w:proofErr w:type="spellEnd"/>
+      <w:proofErr w:type="gramEnd"/>
+      <w:r>
+        <w:rPr>
+          <w:color w:val="000000" w:themeColor="text1"/>
+        </w:rPr>
+        <w:t xml:space="preserve"> </w:t>
+      </w:r>
+      <w:proofErr w:type="spellStart"/>
+      <w:r>
+        <w:rPr>
+          <w:color w:val="000000" w:themeColor="text1"/>
+        </w:rPr>
+        <w:t>suppi</w:t>
+      </w:r>
+      <w:proofErr w:type="spellEnd"/>
+      <w:r>
+        <w:rPr>
+          <w:color w:val="000000" w:themeColor="text1"/>
+        </w:rPr>
+        <w:t xml:space="preserve">$ </w:t>
+      </w:r>
+      <w:proofErr w:type="spellStart"/>
+      <w:r>
+        <w:rPr>
+          <w:color w:val="000000" w:themeColor="text1"/>
+        </w:rPr>
+        <w:t>ls</w:t>
+      </w:r>
+      <w:proofErr w:type="spellEnd"/>
+      <w:r>
+        <w:rPr>
+          <w:color w:val="000000" w:themeColor="text1"/>
+        </w:rPr>
+        <w:t xml:space="preserve"> -a</w:t>
+      </w:r>
+    </w:p>
+    <w:p>
+      <w:pPr>
+        <w:pStyle w:val="ListParagraph"/>
+        <w:ind w:left="1080"/>
+        <w:rPr>
+          <w:color w:val="000000" w:themeColor="text1"/>
+        </w:rPr>
+      </w:pPr>
+      <w:r>
+        <w:rPr>
+          <w:color w:val="000000" w:themeColor="text1"/>
+        </w:rPr>
+        <w:t>.</w:t>
+      </w:r>
+    </w:p>
+    <w:p>
+      <w:pPr>
+        <w:pStyle w:val="ListParagraph"/>
+        <w:ind w:left="1080"/>
+        <w:rPr>
+          <w:color w:val="000000" w:themeColor="text1"/>
+        </w:rPr>
+      </w:pPr>
+      <w:proofErr w:type="gramStart"/>
+      <w:r>
+        <w:rPr>
+          <w:color w:val="000000" w:themeColor="text1"/>
+        </w:rPr>
+        <w:t>..</w:t>
+      </w:r>
+      <w:proofErr w:type="gramEnd"/>
+    </w:p>
+    <w:p>
+      <w:pPr>
+        <w:pStyle w:val="ListParagraph"/>
+        <w:ind w:left="1080"/>
+        <w:rPr>
+          <w:color w:val="000000" w:themeColor="text1"/>
+        </w:rPr>
+      </w:pPr>
+      <w:proofErr w:type="gramStart"/>
+      <w:r>
+        <w:rPr>
+          <w:color w:val="000000" w:themeColor="text1"/>
+        </w:rPr>
+        <w:t>.</w:t>
+      </w:r>
+      <w:proofErr w:type="spellStart"/>
+      <w:r>
+        <w:rPr>
+          <w:color w:val="000000" w:themeColor="text1"/>
+        </w:rPr>
+        <w:t>git</w:t>
+      </w:r>
+      <w:proofErr w:type="spellEnd"/>
+      <w:proofErr w:type="gramEnd"/>
+    </w:p>
+    <w:p>
+      <w:pPr>
+        <w:pStyle w:val="ListParagraph"/>
+        <w:ind w:left="1080"/>
+        <w:rPr>
+          <w:color w:val="000000" w:themeColor="text1"/>
+        </w:rPr>
+      </w:pPr>
+      <w:proofErr w:type="gramStart"/>
+      <w:r>
+        <w:rPr>
+          <w:color w:val="000000" w:themeColor="text1"/>
+        </w:rPr>
+        <w:t>.</w:t>
+      </w:r>
+      <w:proofErr w:type="spellStart"/>
+      <w:r>
+        <w:rPr>
+          <w:color w:val="000000" w:themeColor="text1"/>
+        </w:rPr>
+        <w:t>gitignore</w:t>
+      </w:r>
+      <w:proofErr w:type="spellEnd"/>
+      <w:proofErr w:type="gramEnd"/>
+    </w:p>
+    <w:p>
+      <w:pPr>
+        <w:pStyle w:val="ListParagraph"/>
+        <w:ind w:left="1080"/>
+        <w:rPr>
+          <w:color w:val="000000" w:themeColor="text1"/>
+        </w:rPr>
+      </w:pPr>
+      <w:r>
+        <w:rPr>
+          <w:color w:val="000000" w:themeColor="text1"/>
+        </w:rPr>
+        <w:t>Answersgitmidterm.docx</w:t>
+      </w:r>
+    </w:p>
+    <w:p>
+      <w:pPr>
+        <w:pStyle w:val="ListParagraph"/>
+        <w:ind w:left="1080"/>
+        <w:rPr>
+          <w:color w:val="000000" w:themeColor="text1"/>
+        </w:rPr>
+      </w:pPr>
+      <w:r>
+        <w:rPr>
+          <w:color w:val="000000" w:themeColor="text1"/>
+        </w:rPr>
+        <w:t>README.md</w:t>
+      </w:r>
+    </w:p>
+    <w:p>
+      <w:pPr>
+        <w:pStyle w:val="ListParagraph"/>
+        <w:ind w:left="1080"/>
+        <w:rPr>
+          <w:color w:val="000000" w:themeColor="text1"/>
+        </w:rPr>
+      </w:pPr>
+      <w:r>
+        <w:rPr>
+          <w:color w:val="000000" w:themeColor="text1"/>
+        </w:rPr>
+        <w:t>SWE 525 GIT Version Control Mid Term Exam 08.docx</w:t>
+      </w:r>
+    </w:p>
+    <w:p>
+      <w:pPr>
+        <w:pStyle w:val="ListParagraph"/>
+        <w:ind w:left="1080"/>
+        <w:rPr>
+          <w:color w:val="000000" w:themeColor="text1"/>
+        </w:rPr>
+      </w:pPr>
+      <w:proofErr w:type="gramStart"/>
+      <w:r>
+        <w:rPr>
+          <w:color w:val="000000" w:themeColor="text1"/>
+        </w:rPr>
+        <w:t>file1</w:t>
+      </w:r>
+      <w:proofErr w:type="gramEnd"/>
+    </w:p>
+    <w:p>
+      <w:pPr>
+        <w:pStyle w:val="ListParagraph"/>
+        <w:ind w:left="1080"/>
+        <w:rPr>
+          <w:color w:val="000000" w:themeColor="text1"/>
+        </w:rPr>
+      </w:pPr>
+      <w:proofErr w:type="gramStart"/>
+      <w:r>
+        <w:rPr>
+          <w:color w:val="000000" w:themeColor="text1"/>
+        </w:rPr>
+        <w:t>file2.txt</w:t>
+      </w:r>
+      <w:proofErr w:type="gramEnd"/>
+    </w:p>
+    <w:p>
+      <w:pPr>
+        <w:pStyle w:val="ListParagraph"/>
+        <w:ind w:left="1080"/>
+        <w:rPr>
+          <w:color w:val="000000" w:themeColor="text1"/>
+        </w:rPr>
+      </w:pPr>
+      <w:proofErr w:type="spellStart"/>
+      <w:r>
+        <w:rPr>
+          <w:color w:val="000000" w:themeColor="text1"/>
+        </w:rPr>
+        <w:t>SUPRIYAs-MacBook-Pro</w:t>
+      </w:r>
+      <w:proofErr w:type="gramStart"/>
+      <w:r>
+        <w:rPr>
+          <w:color w:val="000000" w:themeColor="text1"/>
+        </w:rPr>
+        <w:t>:midtermgit</w:t>
+      </w:r>
+      <w:proofErr w:type="spellEnd"/>
+      <w:proofErr w:type="gramEnd"/>
+      <w:r>
+        <w:rPr>
+          <w:color w:val="000000" w:themeColor="text1"/>
+        </w:rPr>
+        <w:t xml:space="preserve"> </w:t>
+      </w:r>
+      <w:proofErr w:type="spellStart"/>
+      <w:r>
+        <w:rPr>
+          <w:color w:val="000000" w:themeColor="text1"/>
+        </w:rPr>
+        <w:t>suppi</w:t>
+      </w:r>
+      <w:proofErr w:type="spellEnd"/>
+      <w:r>
+        <w:rPr>
+          <w:color w:val="000000" w:themeColor="text1"/>
+        </w:rPr>
+        <w:t xml:space="preserve">$ </w:t>
+      </w:r>
+      <w:proofErr w:type="spellStart"/>
+      <w:r>
+        <w:rPr>
+          <w:color w:val="000000" w:themeColor="text1"/>
+        </w:rPr>
+        <w:t>git</w:t>
+      </w:r>
+      <w:proofErr w:type="spellEnd"/>
+      <w:r>
+        <w:rPr>
+          <w:color w:val="000000" w:themeColor="text1"/>
+        </w:rPr>
+        <w:t xml:space="preserve"> </w:t>
+      </w:r>
+      <w:proofErr w:type="spellStart"/>
+      <w:r>
+        <w:rPr>
+          <w:color w:val="000000" w:themeColor="text1"/>
+        </w:rPr>
+        <w:t>rm</w:t>
+      </w:r>
+      <w:proofErr w:type="spellEnd"/>
+      <w:r>
+        <w:rPr>
+          <w:color w:val="000000" w:themeColor="text1"/>
+        </w:rPr>
+        <w:t xml:space="preserve"> --cached .</w:t>
+      </w:r>
+      <w:proofErr w:type="spellStart"/>
+      <w:r>
+        <w:rPr>
+          <w:color w:val="000000" w:themeColor="text1"/>
+        </w:rPr>
+        <w:t>gitignore</w:t>
+      </w:r>
+      <w:proofErr w:type="spellEnd"/>
+    </w:p>
+    <w:p>
+      <w:pPr>
+        <w:pStyle w:val="ListParagraph"/>
+        <w:ind w:left="1080"/>
+        <w:rPr>
+          <w:color w:val="000000" w:themeColor="text1"/>
+        </w:rPr>
+      </w:pPr>
+      <w:proofErr w:type="gramStart"/>
+      <w:r>
+        <w:rPr>
+          <w:color w:val="000000" w:themeColor="text1"/>
+        </w:rPr>
+        <w:t>fatal</w:t>
+      </w:r>
+      <w:proofErr w:type="gramEnd"/>
+      <w:r>
+        <w:rPr>
+          <w:color w:val="000000" w:themeColor="text1"/>
+        </w:rPr>
+        <w:t xml:space="preserve">: </w:t>
+      </w:r>
+      <w:proofErr w:type="spellStart"/>
+      <w:r>
+        <w:rPr>
+          <w:color w:val="000000" w:themeColor="text1"/>
+        </w:rPr>
+        <w:t>pathspec</w:t>
+      </w:r>
+      <w:proofErr w:type="spellEnd"/>
+      <w:r>
+        <w:rPr>
+          <w:color w:val="000000" w:themeColor="text1"/>
+        </w:rPr>
+        <w:t xml:space="preserve"> '.</w:t>
+      </w:r>
+      <w:proofErr w:type="spellStart"/>
+      <w:r>
+        <w:rPr>
+          <w:color w:val="000000" w:themeColor="text1"/>
+        </w:rPr>
+        <w:t>gitignore</w:t>
+      </w:r>
+      <w:proofErr w:type="spellEnd"/>
+      <w:r>
+        <w:rPr>
+          <w:color w:val="000000" w:themeColor="text1"/>
+        </w:rPr>
+        <w:t>' did not match any files</w:t>
+      </w:r>
+    </w:p>
+    <w:p>
+      <w:pPr>
+        <w:pStyle w:val="ListParagraph"/>
+        <w:ind w:left="1080"/>
+        <w:rPr>
+          <w:color w:val="000000" w:themeColor="text1"/>
+        </w:rPr>
+      </w:pPr>
+      <w:proofErr w:type="spellStart"/>
+      <w:r>
+        <w:rPr>
+          <w:color w:val="000000" w:themeColor="text1"/>
+        </w:rPr>
+        <w:t>SUPRIYAs-MacBook-Pro</w:t>
+      </w:r>
+      <w:proofErr w:type="gramStart"/>
+      <w:r>
+        <w:rPr>
+          <w:color w:val="000000" w:themeColor="text1"/>
+        </w:rPr>
+        <w:t>:midtermgit</w:t>
+      </w:r>
+      <w:proofErr w:type="spellEnd"/>
+      <w:proofErr w:type="gramEnd"/>
+      <w:r>
+        <w:rPr>
+          <w:color w:val="000000" w:themeColor="text1"/>
+        </w:rPr>
+        <w:t xml:space="preserve"> </w:t>
+      </w:r>
+      <w:proofErr w:type="spellStart"/>
+      <w:r>
+        <w:rPr>
+          <w:color w:val="000000" w:themeColor="text1"/>
+        </w:rPr>
+        <w:t>suppi</w:t>
+      </w:r>
+      <w:proofErr w:type="spellEnd"/>
+      <w:r>
+        <w:rPr>
+          <w:color w:val="000000" w:themeColor="text1"/>
+        </w:rPr>
+        <w:t xml:space="preserve">$ </w:t>
+      </w:r>
+      <w:proofErr w:type="spellStart"/>
+      <w:r>
+        <w:rPr>
+          <w:color w:val="000000" w:themeColor="text1"/>
+        </w:rPr>
+        <w:t>git</w:t>
+      </w:r>
+      <w:proofErr w:type="spellEnd"/>
+      <w:r>
+        <w:rPr>
+          <w:color w:val="000000" w:themeColor="text1"/>
+        </w:rPr>
+        <w:t xml:space="preserve"> add .</w:t>
+      </w:r>
+      <w:proofErr w:type="spellStart"/>
+      <w:r>
+        <w:rPr>
+          <w:color w:val="000000" w:themeColor="text1"/>
+        </w:rPr>
+        <w:t>gitignore</w:t>
+      </w:r>
+      <w:proofErr w:type="spellEnd"/>
+    </w:p>
+    <w:p>
+      <w:pPr>
+        <w:pStyle w:val="ListParagraph"/>
+        <w:ind w:left="1080"/>
+        <w:rPr>
+          <w:color w:val="000000" w:themeColor="text1"/>
+        </w:rPr>
+      </w:pPr>
+      <w:proofErr w:type="spellStart"/>
+      <w:r>
+        <w:rPr>
+          <w:color w:val="000000" w:themeColor="text1"/>
+        </w:rPr>
+        <w:t>SUPRIYAs-MacBook-Pro</w:t>
+      </w:r>
+      <w:proofErr w:type="gramStart"/>
+      <w:r>
+        <w:rPr>
+          <w:color w:val="000000" w:themeColor="text1"/>
+        </w:rPr>
+        <w:t>:midtermgit</w:t>
+      </w:r>
+      <w:proofErr w:type="spellEnd"/>
+      <w:proofErr w:type="gramEnd"/>
+      <w:r>
+        <w:rPr>
+          <w:color w:val="000000" w:themeColor="text1"/>
+        </w:rPr>
+        <w:t xml:space="preserve"> </w:t>
+      </w:r>
+      <w:proofErr w:type="spellStart"/>
+      <w:r>
+        <w:rPr>
+          <w:color w:val="000000" w:themeColor="text1"/>
+        </w:rPr>
+        <w:t>suppi</w:t>
+      </w:r>
+      <w:proofErr w:type="spellEnd"/>
+      <w:r>
+        <w:rPr>
+          <w:color w:val="000000" w:themeColor="text1"/>
+        </w:rPr>
+        <w:t xml:space="preserve">$ </w:t>
+      </w:r>
+      <w:proofErr w:type="spellStart"/>
+      <w:r>
+        <w:rPr>
+          <w:color w:val="000000" w:themeColor="text1"/>
+        </w:rPr>
+        <w:t>git</w:t>
+      </w:r>
+      <w:proofErr w:type="spellEnd"/>
+      <w:r>
+        <w:rPr>
+          <w:color w:val="000000" w:themeColor="text1"/>
+        </w:rPr>
+        <w:t xml:space="preserve"> </w:t>
+      </w:r>
+      <w:proofErr w:type="spellStart"/>
+      <w:r>
+        <w:rPr>
+          <w:color w:val="000000" w:themeColor="text1"/>
+        </w:rPr>
+        <w:t>rm</w:t>
+      </w:r>
+      <w:proofErr w:type="spellEnd"/>
+      <w:r>
+        <w:rPr>
+          <w:color w:val="000000" w:themeColor="text1"/>
+        </w:rPr>
+        <w:t xml:space="preserve"> --cached .</w:t>
+      </w:r>
+      <w:proofErr w:type="spellStart"/>
+      <w:r>
+        <w:rPr>
+          <w:color w:val="000000" w:themeColor="text1"/>
+        </w:rPr>
+        <w:t>gitignore</w:t>
+      </w:r>
+      <w:proofErr w:type="spellEnd"/>
+    </w:p>
+    <w:p>
+      <w:pPr>
+        <w:pStyle w:val="ListParagraph"/>
+        <w:ind w:left="1080"/>
+        <w:rPr>
+          <w:color w:val="000000" w:themeColor="text1"/>
+        </w:rPr>
+      </w:pPr>
+      <w:proofErr w:type="spellStart"/>
+      <w:proofErr w:type="gramStart"/>
+      <w:r>
+        <w:rPr>
+          <w:color w:val="000000" w:themeColor="text1"/>
+        </w:rPr>
+        <w:t>rm</w:t>
+      </w:r>
+      <w:proofErr w:type="spellEnd"/>
+      <w:proofErr w:type="gramEnd"/>
+      <w:r>
+        <w:rPr>
+          <w:color w:val="000000" w:themeColor="text1"/>
+        </w:rPr>
+        <w:t xml:space="preserve"> '.</w:t>
+      </w:r>
+      <w:proofErr w:type="spellStart"/>
+      <w:r>
+        <w:rPr>
+          <w:color w:val="000000" w:themeColor="text1"/>
+        </w:rPr>
+        <w:t>gitignore</w:t>
+      </w:r>
+      <w:proofErr w:type="spellEnd"/>
+      <w:r>
+        <w:rPr>
+          <w:color w:val="000000" w:themeColor="text1"/>
+        </w:rPr>
+        <w:t>'</w:t>
+      </w:r>
+    </w:p>
+    <w:p>
+      <w:pPr>
+        <w:pStyle w:val="ListParagraph"/>
+        <w:ind w:left="1080"/>
+        <w:rPr>
+          <w:color w:val="000000" w:themeColor="text1"/>
+        </w:rPr>
+      </w:pPr>
+      <w:proofErr w:type="spellStart"/>
+      <w:r>
+        <w:rPr>
+          <w:color w:val="000000" w:themeColor="text1"/>
+        </w:rPr>
+        <w:t>SUPRIYAs-MacBook-Pro</w:t>
+      </w:r>
+      <w:proofErr w:type="gramStart"/>
+      <w:r>
+        <w:rPr>
+          <w:color w:val="000000" w:themeColor="text1"/>
+        </w:rPr>
+        <w:t>:midtermgit</w:t>
+      </w:r>
+      <w:proofErr w:type="spellEnd"/>
+      <w:proofErr w:type="gramEnd"/>
+      <w:r>
+        <w:rPr>
+          <w:color w:val="000000" w:themeColor="text1"/>
+        </w:rPr>
+        <w:t xml:space="preserve"> </w:t>
+      </w:r>
+      <w:proofErr w:type="spellStart"/>
+      <w:r>
+        <w:rPr>
+          <w:color w:val="000000" w:themeColor="text1"/>
+        </w:rPr>
+        <w:t>suppi</w:t>
+      </w:r>
+      <w:proofErr w:type="spellEnd"/>
+      <w:r>
+        <w:rPr>
+          <w:color w:val="000000" w:themeColor="text1"/>
+        </w:rPr>
+        <w:t>$</w:t>
+      </w:r>
+    </w:p>
+    <w:p>
+      <w:pPr>
+        <w:pStyle w:val="ListParagraph"/>
+        <w:ind w:left="1080"/>
+        <w:rPr>
+          <w:color w:val="000000" w:themeColor="text1"/>
+        </w:rPr>
+      </w:pPr>
+      <w:proofErr w:type="spellStart"/>
+      <w:r>
+        <w:rPr>
+          <w:color w:val="000000" w:themeColor="text1"/>
+        </w:rPr>
+        <w:t>SUPRIYAs-MacBook-Pro</w:t>
+      </w:r>
+      <w:proofErr w:type="gramStart"/>
+      <w:r>
+        <w:rPr>
+          <w:color w:val="000000" w:themeColor="text1"/>
+        </w:rPr>
+        <w:t>:midtermgit</w:t>
+      </w:r>
+      <w:proofErr w:type="spellEnd"/>
+      <w:proofErr w:type="gramEnd"/>
+      <w:r>
+        <w:rPr>
+          <w:color w:val="000000" w:themeColor="text1"/>
+        </w:rPr>
+        <w:t xml:space="preserve"> </w:t>
+      </w:r>
+      <w:proofErr w:type="spellStart"/>
+      <w:r>
+        <w:rPr>
+          <w:color w:val="000000" w:themeColor="text1"/>
+        </w:rPr>
+        <w:t>suppi</w:t>
+      </w:r>
+      <w:proofErr w:type="spellEnd"/>
+      <w:r>
+        <w:rPr>
+          <w:color w:val="000000" w:themeColor="text1"/>
+        </w:rPr>
+        <w:t xml:space="preserve">$ </w:t>
+      </w:r>
+      <w:proofErr w:type="spellStart"/>
+      <w:r>
+        <w:rPr>
+          <w:color w:val="000000" w:themeColor="text1"/>
+        </w:rPr>
+        <w:t>git</w:t>
+      </w:r>
+      <w:proofErr w:type="spellEnd"/>
+      <w:r>
+        <w:rPr>
+          <w:color w:val="000000" w:themeColor="text1"/>
+        </w:rPr>
+        <w:t xml:space="preserve"> status</w:t>
+      </w:r>
+    </w:p>
+    <w:p>
+      <w:pPr>
+        <w:pStyle w:val="ListParagraph"/>
+        <w:ind w:left="1080"/>
+        <w:rPr>
+          <w:color w:val="000000" w:themeColor="text1"/>
+        </w:rPr>
+      </w:pPr>
+      <w:r>
+        <w:rPr>
+          <w:color w:val="000000" w:themeColor="text1"/>
+        </w:rPr>
+        <w:t># On branch master</w:t>
+      </w:r>
+    </w:p>
+    <w:p>
+      <w:pPr>
+        <w:pStyle w:val="ListParagraph"/>
+        <w:ind w:left="1080"/>
+        <w:rPr>
+          <w:color w:val="000000" w:themeColor="text1"/>
+        </w:rPr>
+      </w:pPr>
+      <w:r>
+        <w:rPr>
+          <w:color w:val="000000" w:themeColor="text1"/>
+        </w:rPr>
+        <w:t># Changes not staged for commit:</w:t>
+      </w:r>
+    </w:p>
+    <w:p>
+      <w:pPr>
+        <w:pStyle w:val="ListParagraph"/>
+        <w:ind w:left="1080"/>
+        <w:rPr>
+          <w:color w:val="000000" w:themeColor="text1"/>
+        </w:rPr>
+      </w:pPr>
+      <w:r>
+        <w:rPr>
+          <w:color w:val="000000" w:themeColor="text1"/>
+        </w:rPr>
+        <w:t>#   (</w:t>
+      </w:r>
+      <w:proofErr w:type="gramStart"/>
+      <w:r>
+        <w:rPr>
+          <w:color w:val="000000" w:themeColor="text1"/>
+        </w:rPr>
+        <w:t>use</w:t>
+      </w:r>
+      <w:proofErr w:type="gramEnd"/>
+      <w:r>
+        <w:rPr>
+          <w:color w:val="000000" w:themeColor="text1"/>
+        </w:rPr>
+        <w:t xml:space="preserve"> "</w:t>
+      </w:r>
+      <w:proofErr w:type="spellStart"/>
+      <w:r>
+        <w:rPr>
+          <w:color w:val="000000" w:themeColor="text1"/>
+        </w:rPr>
+        <w:t>git</w:t>
+      </w:r>
+      <w:proofErr w:type="spellEnd"/>
+      <w:r>
+        <w:rPr>
+          <w:color w:val="000000" w:themeColor="text1"/>
+        </w:rPr>
+        <w:t xml:space="preserve"> add &lt;file&gt;..." to update what will be committed)</w:t>
+      </w:r>
+    </w:p>
+    <w:p>
+      <w:pPr>
+        <w:pStyle w:val="ListParagraph"/>
+        <w:ind w:left="1080"/>
+        <w:rPr>
+          <w:color w:val="000000" w:themeColor="text1"/>
+        </w:rPr>
+      </w:pPr>
+      <w:r>
+        <w:rPr>
+          <w:color w:val="000000" w:themeColor="text1"/>
+        </w:rPr>
+        <w:t>#   (</w:t>
+      </w:r>
+      <w:proofErr w:type="gramStart"/>
+      <w:r>
+        <w:rPr>
+          <w:color w:val="000000" w:themeColor="text1"/>
+        </w:rPr>
+        <w:t>use</w:t>
+      </w:r>
+      <w:proofErr w:type="gramEnd"/>
+      <w:r>
+        <w:rPr>
+          <w:color w:val="000000" w:themeColor="text1"/>
+        </w:rPr>
+        <w:t xml:space="preserve"> "</w:t>
+      </w:r>
+      <w:proofErr w:type="spellStart"/>
+      <w:r>
+        <w:rPr>
+          <w:color w:val="000000" w:themeColor="text1"/>
+        </w:rPr>
+        <w:t>git</w:t>
+      </w:r>
+      <w:proofErr w:type="spellEnd"/>
+      <w:r>
+        <w:rPr>
+          <w:color w:val="000000" w:themeColor="text1"/>
+        </w:rPr>
+        <w:t xml:space="preserve"> checkout -- &lt;file&gt;..." to discard changes in working directory)</w:t>
+      </w:r>
+    </w:p>
+    <w:p>
+      <w:pPr>
+        <w:pStyle w:val="ListParagraph"/>
+        <w:ind w:left="1080"/>
+        <w:rPr>
+          <w:color w:val="000000" w:themeColor="text1"/>
+        </w:rPr>
+      </w:pPr>
+      <w:r>
+        <w:rPr>
+          <w:color w:val="000000" w:themeColor="text1"/>
+        </w:rPr>
+        <w:t>#</w:t>
+      </w:r>
+    </w:p>
+    <w:p>
+      <w:pPr>
+        <w:pStyle w:val="ListParagraph"/>
+        <w:ind w:left="1080"/>
+        <w:rPr>
+          <w:color w:val="000000" w:themeColor="text1"/>
+        </w:rPr>
+      </w:pPr>
+      <w:r>
+        <w:rPr>
+          <w:color w:val="000000" w:themeColor="text1"/>
+        </w:rPr>
+        <w:t>#</w:t>
+      </w:r>
+      <w:r>
+        <w:rPr>
+          <w:color w:val="000000" w:themeColor="text1"/>
+        </w:rPr>
+        <w:tab/>
+      </w:r>
+      <w:proofErr w:type="gramStart"/>
+      <w:r>
+        <w:rPr>
+          <w:color w:val="000000" w:themeColor="text1"/>
+        </w:rPr>
+        <w:t>modified</w:t>
+      </w:r>
+      <w:proofErr w:type="gramEnd"/>
+      <w:r>
+        <w:rPr>
+          <w:color w:val="000000" w:themeColor="text1"/>
+        </w:rPr>
+        <w:t>:   Answersgitmidterm.docx</w:t>
+      </w:r>
+    </w:p>
+    <w:p>
+      <w:pPr>
+        <w:pStyle w:val="ListParagraph"/>
+        <w:ind w:left="1080"/>
+        <w:rPr>
+          <w:color w:val="000000" w:themeColor="text1"/>
+        </w:rPr>
+      </w:pPr>
+      <w:r>
+        <w:rPr>
+          <w:color w:val="000000" w:themeColor="text1"/>
+        </w:rPr>
+        <w:t>#</w:t>
+      </w:r>
+    </w:p>
+    <w:p>
+      <w:pPr>
+        <w:pStyle w:val="ListParagraph"/>
+        <w:ind w:left="1080"/>
+        <w:rPr>
+          <w:color w:val="000000" w:themeColor="text1"/>
+        </w:rPr>
+      </w:pPr>
+      <w:r>
+        <w:rPr>
+          <w:color w:val="000000" w:themeColor="text1"/>
+        </w:rPr>
+        <w:t># Untracked files:</w:t>
+      </w:r>
+    </w:p>
+    <w:p>
+      <w:pPr>
+        <w:pStyle w:val="ListParagraph"/>
+        <w:ind w:left="1080"/>
+        <w:rPr>
+          <w:color w:val="000000" w:themeColor="text1"/>
+        </w:rPr>
+      </w:pPr>
+      <w:r>
+        <w:rPr>
+          <w:color w:val="000000" w:themeColor="text1"/>
+        </w:rPr>
+        <w:t>#   (</w:t>
+      </w:r>
+      <w:proofErr w:type="gramStart"/>
+      <w:r>
+        <w:rPr>
+          <w:color w:val="000000" w:themeColor="text1"/>
+        </w:rPr>
+        <w:t>use</w:t>
+      </w:r>
+      <w:proofErr w:type="gramEnd"/>
+      <w:r>
+        <w:rPr>
+          <w:color w:val="000000" w:themeColor="text1"/>
+        </w:rPr>
+        <w:t xml:space="preserve"> "</w:t>
+      </w:r>
+      <w:proofErr w:type="spellStart"/>
+      <w:r>
+        <w:rPr>
+          <w:color w:val="000000" w:themeColor="text1"/>
+        </w:rPr>
+        <w:t>git</w:t>
+      </w:r>
+      <w:proofErr w:type="spellEnd"/>
+      <w:r>
+        <w:rPr>
+          <w:color w:val="000000" w:themeColor="text1"/>
+        </w:rPr>
+        <w:t xml:space="preserve"> add &lt;file&gt;..." to include in what will be committed)</w:t>
+      </w:r>
+    </w:p>
+    <w:p>
+      <w:pPr>
+        <w:pStyle w:val="ListParagraph"/>
+        <w:ind w:left="1080"/>
+        <w:rPr>
+          <w:color w:val="000000" w:themeColor="text1"/>
+        </w:rPr>
+      </w:pPr>
+      <w:r>
+        <w:rPr>
+          <w:color w:val="000000" w:themeColor="text1"/>
+        </w:rPr>
+        <w:t>#</w:t>
+      </w:r>
+    </w:p>
+    <w:p>
+      <w:pPr>
+        <w:pStyle w:val="ListParagraph"/>
+        <w:ind w:left="1080"/>
+        <w:rPr>
+          <w:color w:val="000000" w:themeColor="text1"/>
+        </w:rPr>
+      </w:pPr>
+      <w:proofErr w:type="gramStart"/>
+      <w:r>
+        <w:rPr>
+          <w:color w:val="000000" w:themeColor="text1"/>
+        </w:rPr>
+        <w:t>#</w:t>
+      </w:r>
+      <w:r>
+        <w:rPr>
+          <w:color w:val="000000" w:themeColor="text1"/>
+        </w:rPr>
+        <w:tab/>
+        <w:t>.</w:t>
+      </w:r>
+      <w:proofErr w:type="spellStart"/>
+      <w:r>
+        <w:rPr>
+          <w:color w:val="000000" w:themeColor="text1"/>
+        </w:rPr>
+        <w:t>gitignore</w:t>
+      </w:r>
+      <w:proofErr w:type="spellEnd"/>
+      <w:proofErr w:type="gramEnd"/>
+    </w:p>
+    <w:p>
+      <w:pPr>
+        <w:pStyle w:val="ListParagraph"/>
+        <w:ind w:left="1080"/>
+        <w:rPr>
+          <w:color w:val="000000" w:themeColor="text1"/>
+        </w:rPr>
+      </w:pPr>
+      <w:r>
+        <w:rPr>
+          <w:color w:val="000000" w:themeColor="text1"/>
+        </w:rPr>
+        <w:t>#</w:t>
+      </w:r>
+      <w:r>
+        <w:rPr>
+          <w:color w:val="000000" w:themeColor="text1"/>
+        </w:rPr>
+        <w:tab/>
+        <w:t>SWE 525 GIT Version Control Mid Term Exam 08.docx</w:t>
+      </w:r>
+    </w:p>
+    <w:p>
+      <w:pPr>
+        <w:pStyle w:val="ListParagraph"/>
+        <w:ind w:left="1080"/>
+        <w:rPr>
+          <w:color w:val="000000" w:themeColor="text1"/>
+        </w:rPr>
+      </w:pPr>
+      <w:proofErr w:type="gramStart"/>
+      <w:r>
+        <w:rPr>
+          <w:color w:val="000000" w:themeColor="text1"/>
+        </w:rPr>
+        <w:t>no</w:t>
+      </w:r>
+      <w:proofErr w:type="gramEnd"/>
+      <w:r>
+        <w:rPr>
+          <w:color w:val="000000" w:themeColor="text1"/>
+        </w:rPr>
+        <w:t xml:space="preserve"> changes added to commit (use "</w:t>
+      </w:r>
+      <w:proofErr w:type="spellStart"/>
+      <w:r>
+        <w:rPr>
+          <w:color w:val="000000" w:themeColor="text1"/>
+        </w:rPr>
+        <w:t>git</w:t>
+      </w:r>
+      <w:proofErr w:type="spellEnd"/>
+      <w:r>
+        <w:rPr>
+          <w:color w:val="000000" w:themeColor="text1"/>
+        </w:rPr>
+        <w:t xml:space="preserve"> add" and/or "</w:t>
+      </w:r>
+      <w:proofErr w:type="spellStart"/>
+      <w:r>
+        <w:rPr>
+          <w:color w:val="000000" w:themeColor="text1"/>
+        </w:rPr>
+        <w:t>git</w:t>
+      </w:r>
+      <w:proofErr w:type="spellEnd"/>
+      <w:r>
+        <w:rPr>
+          <w:color w:val="000000" w:themeColor="text1"/>
+        </w:rPr>
+        <w:t xml:space="preserve"> commit -a")</w:t>
+      </w:r>
+    </w:p>
+    <w:p>
+      <w:pPr>
+        <w:pStyle w:val="ListParagraph"/>
+        <w:ind w:left="1080"/>
+        <w:rPr>
+          <w:color w:val="000000" w:themeColor="text1"/>
+        </w:rPr>
+      </w:pPr>
+      <w:proofErr w:type="spellStart"/>
+      <w:r>
+        <w:rPr>
+          <w:color w:val="000000" w:themeColor="text1"/>
+        </w:rPr>
+        <w:t>SUPRIYAs-MacBook-Pro</w:t>
+      </w:r>
+      <w:proofErr w:type="gramStart"/>
+      <w:r>
+        <w:rPr>
+          <w:color w:val="000000" w:themeColor="text1"/>
+        </w:rPr>
+        <w:t>:midtermgit</w:t>
+      </w:r>
+      <w:proofErr w:type="spellEnd"/>
+      <w:proofErr w:type="gramEnd"/>
+      <w:r>
+        <w:rPr>
+          <w:color w:val="000000" w:themeColor="text1"/>
+        </w:rPr>
+        <w:t xml:space="preserve"> </w:t>
+      </w:r>
+      <w:proofErr w:type="spellStart"/>
+      <w:r>
+        <w:rPr>
+          <w:color w:val="000000" w:themeColor="text1"/>
+        </w:rPr>
+        <w:t>suppi</w:t>
+      </w:r>
+      <w:proofErr w:type="spellEnd"/>
+      <w:r>
+        <w:rPr>
+          <w:color w:val="000000" w:themeColor="text1"/>
+        </w:rPr>
+        <w:t xml:space="preserve">$ </w:t>
+      </w:r>
+    </w:p>
+    <w:p>
+      <w:pPr>
+        <w:pStyle w:val="ListParagraph"/>
+        <w:ind w:left="1080"/>
+        <w:rPr>
+          <w:color w:val="000000" w:themeColor="text1"/>
+        </w:rPr>
+      </w:pPr>
       <w:bookmarkStart w:id="0" w:name="_GoBack"/>
       <w:bookmarkEnd w:id="0"/>
     </w:p>
@@ -3868,7 +6623,21 @@
         <w:rPr>
           <w:color w:val="000000" w:themeColor="text1"/>
         </w:rPr>
-        <w:t xml:space="preserve"> changes and revert those changes using git when those changes are not added to staging area?</w:t>
+        <w:t xml:space="preserve"> changes and revert those changes using </w:t>
+      </w:r>
+      <w:proofErr w:type="spellStart"/>
+      <w:r>
+        <w:rPr>
+          <w:color w:val="000000" w:themeColor="text1"/>
+        </w:rPr>
+        <w:t>git</w:t>
+      </w:r>
+      <w:proofErr w:type="spellEnd"/>
+      <w:r>
+        <w:rPr>
+          <w:color w:val="000000" w:themeColor="text1"/>
+        </w:rPr>
+        <w:t xml:space="preserve"> when those changes are not added to staging area?</w:t>
       </w:r>
     </w:p>
     <w:p>
@@ -4268,7 +7037,21 @@
         <w:rPr>
           <w:color w:val="000000" w:themeColor="text1"/>
         </w:rPr>
-        <w:t>Use git stash</w:t>
+        <w:t xml:space="preserve">Use </w:t>
+      </w:r>
+      <w:proofErr w:type="spellStart"/>
+      <w:r>
+        <w:rPr>
+          <w:color w:val="000000" w:themeColor="text1"/>
+        </w:rPr>
+        <w:t>git</w:t>
+      </w:r>
+      <w:proofErr w:type="spellEnd"/>
+      <w:r>
+        <w:rPr>
+          <w:color w:val="000000" w:themeColor="text1"/>
+        </w:rPr>
+        <w:t xml:space="preserve"> stash</w:t>
       </w:r>
     </w:p>
     <w:p>
@@ -4296,7 +7079,21 @@
         <w:rPr>
           <w:color w:val="000000" w:themeColor="text1"/>
         </w:rPr>
-        <w:t xml:space="preserve"> a repository on github for your working repository and push changes on remote repository.</w:t>
+        <w:t xml:space="preserve"> a repository on </w:t>
+      </w:r>
+      <w:proofErr w:type="spellStart"/>
+      <w:r>
+        <w:rPr>
+          <w:color w:val="000000" w:themeColor="text1"/>
+        </w:rPr>
+        <w:t>github</w:t>
+      </w:r>
+      <w:proofErr w:type="spellEnd"/>
+      <w:r>
+        <w:rPr>
+          <w:color w:val="000000" w:themeColor="text1"/>
+        </w:rPr>
+        <w:t xml:space="preserve"> for your working repository and push changes on remote repository.</w:t>
       </w:r>
     </w:p>
     <w:p>

</xml_diff>